<commit_message>
Optimized geosphere info lookup with caching
</commit_message>
<xml_diff>
--- a/test.docx
+++ b/test.docx
@@ -30,7 +30,7 @@
                 <w:b/>
                 <w:sz w:val="20"/>
               </w:rPr>
-              <w:t>Variables</w:t>
+              <w:t>Variable</w:t>
             </w:r>
           </w:p>
         </w:tc>
@@ -116,7 +116,7 @@
                 <w:b/>
                 <w:sz w:val="20"/>
               </w:rPr>
-              <w:t>Handling of influence (How/If not â€” Why)</w:t>
+              <w:t>Handling of influence (How/If not - Why)</w:t>
             </w:r>
           </w:p>
         </w:tc>

</xml_diff>

<commit_message>
Slight refactor and removed unused files
</commit_message>
<xml_diff>
--- a/test.docx
+++ b/test.docx
@@ -193,7 +193,7 @@
                 <w:rFonts w:ascii="Times New Roman" w:hAnsi="Times New Roman"/>
                 <w:sz w:val="20"/>
               </w:rPr>
-              <w:t>Yes</w:t>
+              <w:t>YesTemperature gradients are the driving force for heat transport. Thermal conductivity and heat capacity are temperature dependent.</w:t>
             </w:r>
           </w:p>
         </w:tc>
@@ -564,7 +564,7 @@
                 <w:rFonts w:ascii="Times New Roman" w:hAnsi="Times New Roman"/>
                 <w:sz w:val="20"/>
               </w:rPr>
-              <w:t>No</w:t>
+              <w:t>NoBut indirectly through temperature</w:t>
             </w:r>
           </w:p>
         </w:tc>
@@ -871,7 +871,7 @@
                 <w:rFonts w:ascii="Times New Roman" w:hAnsi="Times New Roman"/>
                 <w:sz w:val="20"/>
               </w:rPr>
-              <w:t>No</w:t>
+              <w:t>NoBut indirectly through temperature</w:t>
             </w:r>
           </w:p>
         </w:tc>
@@ -1178,7 +1178,7 @@
                 <w:rFonts w:ascii="Times New Roman" w:hAnsi="Times New Roman"/>
                 <w:sz w:val="20"/>
               </w:rPr>
-              <w:t>No</w:t>
+              <w:t>NoBut indirectly through temperature</w:t>
             </w:r>
           </w:p>
         </w:tc>
@@ -1449,7 +1449,7 @@
                 <w:rFonts w:ascii="Times New Roman" w:hAnsi="Times New Roman"/>
                 <w:sz w:val="20"/>
               </w:rPr>
-              <w:t>Yes</w:t>
+              <w:t>YesAffects heat flux from repository. Canister spacing particularly important in the near field.</w:t>
             </w:r>
           </w:p>
         </w:tc>
@@ -1806,7 +1806,7 @@
                 <w:rFonts w:ascii="Times New Roman" w:hAnsi="Times New Roman"/>
                 <w:sz w:val="20"/>
               </w:rPr>
-              <w:t>No</w:t>
+              <w:t>NoBut indirectly through rock stresses and temperature.</w:t>
             </w:r>
           </w:p>
         </w:tc>
@@ -2114,7 +2114,7 @@
                 <w:rFonts w:ascii="Times New Roman" w:hAnsi="Times New Roman"/>
                 <w:sz w:val="20"/>
               </w:rPr>
-              <w:t>No</w:t>
+              <w:t>NoBut indirectly through temperature.</w:t>
             </w:r>
           </w:p>
         </w:tc>
@@ -2370,7 +2370,7 @@
                 <w:rFonts w:ascii="Times New Roman" w:hAnsi="Times New Roman"/>
                 <w:sz w:val="20"/>
               </w:rPr>
-              <w:t>Yes</w:t>
+              <w:t>YesDetermines thermal properties.</w:t>
             </w:r>
           </w:p>
         </w:tc>
@@ -2684,7 +2684,7 @@
                 <w:rFonts w:ascii="Times New Roman" w:hAnsi="Times New Roman"/>
                 <w:sz w:val="20"/>
               </w:rPr>
-              <w:t>Yes</w:t>
+              <w:t>YesMarginally and locally.</w:t>
             </w:r>
           </w:p>
         </w:tc>
@@ -2727,7 +2727,7 @@
                 <w:rFonts w:ascii="Times New Roman" w:hAnsi="Times New Roman"/>
                 <w:sz w:val="20"/>
               </w:rPr>
-              <w:t>No</w:t>
+              <w:t>NoBut indirectly through temperature and groundwater composition.</w:t>
             </w:r>
           </w:p>
         </w:tc>
@@ -3042,7 +3042,7 @@
                 <w:rFonts w:ascii="Times New Roman" w:hAnsi="Times New Roman"/>
                 <w:sz w:val="20"/>
               </w:rPr>
-              <w:t>No</w:t>
+              <w:t>NoBut indirectly through temperature.</w:t>
             </w:r>
           </w:p>
         </w:tc>
@@ -3898,7 +3898,7 @@
                 <w:rFonts w:ascii="Times New Roman" w:hAnsi="Times New Roman"/>
                 <w:sz w:val="20"/>
               </w:rPr>
-              <w:t>Yes</w:t>
+              <w:t>YesAffects scope and extent of convective heat transport.</w:t>
             </w:r>
           </w:p>
         </w:tc>
@@ -3941,7 +3941,7 @@
                 <w:rFonts w:ascii="Times New Roman" w:hAnsi="Times New Roman"/>
                 <w:sz w:val="20"/>
               </w:rPr>
-              <w:t>No</w:t>
+              <w:t>NoBut, indirectly through temperature.</w:t>
             </w:r>
           </w:p>
         </w:tc>

</xml_diff>

<commit_message>
Changed 'variable_descriptions' to 'variable_names'
</commit_message>
<xml_diff>
--- a/test.docx
+++ b/test.docx
@@ -178,7 +178,7 @@
                 <w:rFonts w:ascii="Times New Roman" w:hAnsi="Times New Roman"/>
                 <w:sz w:val="20"/>
               </w:rPr>
-              <w:t>Temperature in bedrock</w:t>
+              <w:t>Radiation intensity</w:t>
             </w:r>
           </w:p>
         </w:tc>
@@ -193,7 +193,8 @@
                 <w:rFonts w:ascii="Times New Roman" w:hAnsi="Times New Roman"/>
                 <w:sz w:val="20"/>
               </w:rPr>
-              <w:t>YesTemperature gradients are the driving force for heat transport. Thermal conductivity and heat capacity are temperature dependent.</w:t>
+              <w:t>No</w:t>
+              <w:br/>
             </w:r>
           </w:p>
         </w:tc>
@@ -207,13 +208,14 @@
                 <w:rFonts w:ascii="Times New Roman" w:hAnsi="Times New Roman"/>
                 <w:sz w:val="20"/>
               </w:rPr>
-              <w:t>Excavation/operation</w:t>
+              <w:t>Intact canister</w:t>
             </w:r>
           </w:p>
         </w:tc>
         <w:tc>
           <w:tcPr>
             <w:tcW w:type="dxa" w:w="1506"/>
+            <w:vMerge w:val="restart"/>
           </w:tcPr>
           <w:p>
             <w:r>
@@ -221,7 +223,6 @@
                 <w:rFonts w:ascii="Times New Roman" w:hAnsi="Times New Roman"/>
                 <w:sz w:val="20"/>
               </w:rPr>
-              <w:t>Check that local deposition sequence-dependant pre-heating effects can be ignored and evaluate potential effects of tunnel ventilation (see Section 2.1.7).</w:t>
             </w:r>
           </w:p>
         </w:tc>
@@ -237,6 +238,8 @@
                 <w:sz w:val="20"/>
               </w:rPr>
               <w:t>Yes</w:t>
+              <w:br/>
+              <w:t>The radiation intensity is a result of radioactive decay.</w:t>
             </w:r>
           </w:p>
         </w:tc>
@@ -250,7 +253,7 @@
                 <w:rFonts w:ascii="Times New Roman" w:hAnsi="Times New Roman"/>
                 <w:sz w:val="20"/>
               </w:rPr>
-              <w:t>Excavation/operation</w:t>
+              <w:t>Intact canister</w:t>
             </w:r>
           </w:p>
         </w:tc>
@@ -264,7 +267,7 @@
                 <w:rFonts w:ascii="Times New Roman" w:hAnsi="Times New Roman"/>
                 <w:sz w:val="20"/>
               </w:rPr>
-              <w:t>Heat transport neglected (see Section 2.1.7).</w:t>
+              <w:t>The radiation intensity as a function of time is calculated from the radioactive decay of the inventory of radionuclides (see the Spent fuel report, SKB TR-10-13).</w:t>
             </w:r>
           </w:p>
         </w:tc>
@@ -294,23 +297,16 @@
                 <w:rFonts w:ascii="Times New Roman" w:hAnsi="Times New Roman"/>
                 <w:sz w:val="20"/>
               </w:rPr>
-              <w:t>Temperate</w:t>
+              <w:t>Failed canister</w:t>
             </w:r>
           </w:p>
         </w:tc>
         <w:tc>
           <w:tcPr>
             <w:tcW w:type="dxa" w:w="1506"/>
+            <w:vMerge/>
           </w:tcPr>
-          <w:p>
-            <w:r>
-              <w:rPr>
-                <w:rFonts w:ascii="Times New Roman" w:hAnsi="Times New Roman"/>
-                <w:sz w:val="20"/>
-              </w:rPr>
-              <w:t>Site-specific temperature and thermal properties. Dependence of thermal properties on T accounted for in dimensioning calculations. Otherwise thermal properties for constant T.</w:t>
-            </w:r>
-          </w:p>
+          <w:p/>
         </w:tc>
         <w:tc>
           <w:tcPr>
@@ -329,7 +325,7 @@
                 <w:rFonts w:ascii="Times New Roman" w:hAnsi="Times New Roman"/>
                 <w:sz w:val="20"/>
               </w:rPr>
-              <w:t>Temperate</w:t>
+              <w:t>Failed canister</w:t>
             </w:r>
           </w:p>
         </w:tc>
@@ -343,7 +339,112 @@
                 <w:rFonts w:ascii="Times New Roman" w:hAnsi="Times New Roman"/>
                 <w:sz w:val="20"/>
               </w:rPr>
-              <w:t>Output from calculations.</w:t>
+            </w:r>
+          </w:p>
+        </w:tc>
+      </w:tr>
+      <w:tr>
+        <w:tc>
+          <w:tcPr>
+            <w:tcW w:type="dxa" w:w="1506"/>
+            <w:vMerge w:val="restart"/>
+          </w:tcPr>
+          <w:p>
+            <w:r>
+              <w:rPr>
+                <w:rFonts w:ascii="Times New Roman" w:hAnsi="Times New Roman"/>
+                <w:sz w:val="20"/>
+              </w:rPr>
+              <w:t>Temperature</w:t>
+            </w:r>
+          </w:p>
+        </w:tc>
+        <w:tc>
+          <w:tcPr>
+            <w:tcW w:type="dxa" w:w="1506"/>
+            <w:vMerge w:val="restart"/>
+          </w:tcPr>
+          <w:p>
+            <w:r>
+              <w:rPr>
+                <w:rFonts w:ascii="Times New Roman" w:hAnsi="Times New Roman"/>
+                <w:sz w:val="20"/>
+              </w:rPr>
+              <w:t>No</w:t>
+              <w:br/>
+            </w:r>
+          </w:p>
+        </w:tc>
+        <w:tc>
+          <w:tcPr>
+            <w:tcW w:type="dxa" w:w="1506"/>
+          </w:tcPr>
+          <w:p>
+            <w:r>
+              <w:rPr>
+                <w:rFonts w:ascii="Times New Roman" w:hAnsi="Times New Roman"/>
+                <w:sz w:val="20"/>
+              </w:rPr>
+              <w:t>Intact canister</w:t>
+            </w:r>
+          </w:p>
+        </w:tc>
+        <w:tc>
+          <w:tcPr>
+            <w:tcW w:type="dxa" w:w="1506"/>
+            <w:vMerge w:val="restart"/>
+          </w:tcPr>
+          <w:p>
+            <w:r>
+              <w:rPr>
+                <w:rFonts w:ascii="Times New Roman" w:hAnsi="Times New Roman"/>
+                <w:sz w:val="20"/>
+              </w:rPr>
+            </w:r>
+          </w:p>
+        </w:tc>
+        <w:tc>
+          <w:tcPr>
+            <w:tcW w:type="dxa" w:w="1506"/>
+            <w:vMerge w:val="restart"/>
+          </w:tcPr>
+          <w:p>
+            <w:r>
+              <w:rPr>
+                <w:rFonts w:ascii="Times New Roman" w:hAnsi="Times New Roman"/>
+                <w:sz w:val="20"/>
+              </w:rPr>
+              <w:t>Yes</w:t>
+              <w:br/>
+              <w:t>Most of the decay energy is transformed into heat.</w:t>
+            </w:r>
+          </w:p>
+        </w:tc>
+        <w:tc>
+          <w:tcPr>
+            <w:tcW w:type="dxa" w:w="1506"/>
+          </w:tcPr>
+          <w:p>
+            <w:r>
+              <w:rPr>
+                <w:rFonts w:ascii="Times New Roman" w:hAnsi="Times New Roman"/>
+                <w:sz w:val="20"/>
+              </w:rPr>
+              <w:t>Intact canister</w:t>
+            </w:r>
+          </w:p>
+        </w:tc>
+        <w:tc>
+          <w:tcPr>
+            <w:tcW w:type="dxa" w:w="1506"/>
+          </w:tcPr>
+          <w:p>
+            <w:r>
+              <w:rPr>
+                <w:rFonts w:ascii="Times New Roman" w:hAnsi="Times New Roman"/>
+                <w:sz w:val="20"/>
+              </w:rPr>
+              <w:t>The heat generation (and the temperature in the fuel) is calculated as a function of time from the radioactive decay of the inventory of radionuclides.</w:t>
             </w:r>
           </w:p>
         </w:tc>
@@ -373,24 +474,16 @@
                 <w:rFonts w:ascii="Times New Roman" w:hAnsi="Times New Roman"/>
                 <w:sz w:val="20"/>
               </w:rPr>
-              <w:t>Periglacial</w:t>
+              <w:t>Failed canister</w:t>
             </w:r>
           </w:p>
         </w:tc>
         <w:tc>
           <w:tcPr>
             <w:tcW w:type="dxa" w:w="1506"/>
-            <w:vMerge w:val="restart"/>
+            <w:vMerge/>
           </w:tcPr>
-          <w:p>
-            <w:r>
-              <w:rPr>
-                <w:rFonts w:ascii="Times New Roman" w:hAnsi="Times New Roman"/>
-                <w:sz w:val="20"/>
-              </w:rPr>
-              <w:t>See Temperate above and Climate report.</w:t>
-            </w:r>
-          </w:p>
+          <w:p/>
         </w:tc>
         <w:tc>
           <w:tcPr>
@@ -409,7 +502,37 @@
                 <w:rFonts w:ascii="Times New Roman" w:hAnsi="Times New Roman"/>
                 <w:sz w:val="20"/>
               </w:rPr>
-              <w:t>Periglacial</w:t>
+              <w:t>Failed canister</w:t>
+            </w:r>
+          </w:p>
+        </w:tc>
+        <w:tc>
+          <w:tcPr>
+            <w:tcW w:type="dxa" w:w="1506"/>
+          </w:tcPr>
+          <w:p>
+            <w:r>
+              <w:rPr>
+                <w:rFonts w:ascii="Times New Roman" w:hAnsi="Times New Roman"/>
+                <w:sz w:val="20"/>
+              </w:rPr>
+            </w:r>
+          </w:p>
+        </w:tc>
+      </w:tr>
+      <w:tr>
+        <w:tc>
+          <w:tcPr>
+            <w:tcW w:type="dxa" w:w="1506"/>
+            <w:vMerge w:val="restart"/>
+          </w:tcPr>
+          <w:p>
+            <w:r>
+              <w:rPr>
+                <w:rFonts w:ascii="Times New Roman" w:hAnsi="Times New Roman"/>
+                <w:sz w:val="20"/>
+              </w:rPr>
+              <w:t>Hydrovariables (pressure and flow)</w:t>
             </w:r>
           </w:p>
         </w:tc>
@@ -424,7 +547,81 @@
                 <w:rFonts w:ascii="Times New Roman" w:hAnsi="Times New Roman"/>
                 <w:sz w:val="20"/>
               </w:rPr>
-              <w:t>Output from calculations, see also Section 2.2 Freezing and Climate report.</w:t>
+              <w:t>No</w:t>
+              <w:br/>
+            </w:r>
+          </w:p>
+        </w:tc>
+        <w:tc>
+          <w:tcPr>
+            <w:tcW w:type="dxa" w:w="1506"/>
+          </w:tcPr>
+          <w:p>
+            <w:r>
+              <w:rPr>
+                <w:rFonts w:ascii="Times New Roman" w:hAnsi="Times New Roman"/>
+                <w:sz w:val="20"/>
+              </w:rPr>
+              <w:t>Intact canister</w:t>
+            </w:r>
+          </w:p>
+        </w:tc>
+        <w:tc>
+          <w:tcPr>
+            <w:tcW w:type="dxa" w:w="1506"/>
+            <w:vMerge w:val="restart"/>
+          </w:tcPr>
+          <w:p>
+            <w:r>
+              <w:rPr>
+                <w:rFonts w:ascii="Times New Roman" w:hAnsi="Times New Roman"/>
+                <w:sz w:val="20"/>
+              </w:rPr>
+            </w:r>
+          </w:p>
+        </w:tc>
+        <w:tc>
+          <w:tcPr>
+            <w:tcW w:type="dxa" w:w="1506"/>
+            <w:vMerge w:val="restart"/>
+          </w:tcPr>
+          <w:p>
+            <w:r>
+              <w:rPr>
+                <w:rFonts w:ascii="Times New Roman" w:hAnsi="Times New Roman"/>
+                <w:sz w:val="20"/>
+              </w:rPr>
+              <w:t>No</w:t>
+              <w:br/>
+              <w:t>But indirectly through radiolysis.</w:t>
+            </w:r>
+          </w:p>
+        </w:tc>
+        <w:tc>
+          <w:tcPr>
+            <w:tcW w:type="dxa" w:w="1506"/>
+          </w:tcPr>
+          <w:p>
+            <w:r>
+              <w:rPr>
+                <w:rFonts w:ascii="Times New Roman" w:hAnsi="Times New Roman"/>
+                <w:sz w:val="20"/>
+              </w:rPr>
+              <w:t>Intact canister</w:t>
+            </w:r>
+          </w:p>
+        </w:tc>
+        <w:tc>
+          <w:tcPr>
+            <w:tcW w:type="dxa" w:w="1506"/>
+            <w:vMerge w:val="restart"/>
+          </w:tcPr>
+          <w:p>
+            <w:r>
+              <w:rPr>
+                <w:rFonts w:ascii="Times New Roman" w:hAnsi="Times New Roman"/>
+                <w:sz w:val="20"/>
+              </w:rPr>
             </w:r>
           </w:p>
         </w:tc>
@@ -454,7 +651,7 @@
                 <w:rFonts w:ascii="Times New Roman" w:hAnsi="Times New Roman"/>
                 <w:sz w:val="20"/>
               </w:rPr>
-              <w:t>Glacial</w:t>
+              <w:t>Failed canister</w:t>
             </w:r>
           </w:p>
         </w:tc>
@@ -482,7 +679,7 @@
                 <w:rFonts w:ascii="Times New Roman" w:hAnsi="Times New Roman"/>
                 <w:sz w:val="20"/>
               </w:rPr>
-              <w:t>Glacial</w:t>
+              <w:t>Failed canister</w:t>
             </w:r>
           </w:p>
         </w:tc>
@@ -506,7 +703,7 @@
                 <w:rFonts w:ascii="Times New Roman" w:hAnsi="Times New Roman"/>
                 <w:sz w:val="20"/>
               </w:rPr>
-              <w:t>Groundwater flow</w:t>
+              <w:t>Fuel geometry</w:t>
             </w:r>
           </w:p>
         </w:tc>
@@ -521,7 +718,8 @@
                 <w:rFonts w:ascii="Times New Roman" w:hAnsi="Times New Roman"/>
                 <w:sz w:val="20"/>
               </w:rPr>
-              <w:t>Yes</w:t>
+              <w:t>No</w:t>
+              <w:br/>
             </w:r>
           </w:p>
         </w:tc>
@@ -535,21 +733,7 @@
                 <w:rFonts w:ascii="Times New Roman" w:hAnsi="Times New Roman"/>
                 <w:sz w:val="20"/>
               </w:rPr>
-              <w:t>Excavation/operation</w:t>
-            </w:r>
-          </w:p>
-        </w:tc>
-        <w:tc>
-          <w:tcPr>
-            <w:tcW w:type="dxa" w:w="1506"/>
-          </w:tcPr>
-          <w:p>
-            <w:r>
-              <w:rPr>
-                <w:rFonts w:ascii="Times New Roman" w:hAnsi="Times New Roman"/>
-                <w:sz w:val="20"/>
-              </w:rPr>
-              <w:t>Heat transport neglected (see Section 2.1.7).</w:t>
+              <w:t>Intact canister</w:t>
             </w:r>
           </w:p>
         </w:tc>
@@ -564,21 +748,6 @@
                 <w:rFonts w:ascii="Times New Roman" w:hAnsi="Times New Roman"/>
                 <w:sz w:val="20"/>
               </w:rPr>
-              <w:t>NoBut indirectly through temperature</w:t>
-            </w:r>
-          </w:p>
-        </w:tc>
-        <w:tc>
-          <w:tcPr>
-            <w:tcW w:type="dxa" w:w="1506"/>
-          </w:tcPr>
-          <w:p>
-            <w:r>
-              <w:rPr>
-                <w:rFonts w:ascii="Times New Roman" w:hAnsi="Times New Roman"/>
-                <w:sz w:val="20"/>
-              </w:rPr>
-              <w:t>Excavation/operation</w:t>
             </w:r>
           </w:p>
         </w:tc>
@@ -593,7 +762,36 @@
                 <w:rFonts w:ascii="Times New Roman" w:hAnsi="Times New Roman"/>
                 <w:sz w:val="20"/>
               </w:rPr>
-              <w:t>See Section 3.1 Groundwater flow.</w:t>
+              <w:t>No</w:t>
+              <w:br/>
+            </w:r>
+          </w:p>
+        </w:tc>
+        <w:tc>
+          <w:tcPr>
+            <w:tcW w:type="dxa" w:w="1506"/>
+          </w:tcPr>
+          <w:p>
+            <w:r>
+              <w:rPr>
+                <w:rFonts w:ascii="Times New Roman" w:hAnsi="Times New Roman"/>
+                <w:sz w:val="20"/>
+              </w:rPr>
+              <w:t>Intact canister</w:t>
+            </w:r>
+          </w:p>
+        </w:tc>
+        <w:tc>
+          <w:tcPr>
+            <w:tcW w:type="dxa" w:w="1506"/>
+            <w:vMerge w:val="restart"/>
+          </w:tcPr>
+          <w:p>
+            <w:r>
+              <w:rPr>
+                <w:rFonts w:ascii="Times New Roman" w:hAnsi="Times New Roman"/>
+                <w:sz w:val="20"/>
+              </w:rPr>
             </w:r>
           </w:p>
         </w:tc>
@@ -623,80 +821,7 @@
                 <w:rFonts w:ascii="Times New Roman" w:hAnsi="Times New Roman"/>
                 <w:sz w:val="20"/>
               </w:rPr>
-              <w:t>Temperate</w:t>
-            </w:r>
-          </w:p>
-        </w:tc>
-        <w:tc>
-          <w:tcPr>
-            <w:tcW w:type="dxa" w:w="1506"/>
-            <w:vMerge w:val="restart"/>
-          </w:tcPr>
-          <w:p>
-            <w:r>
-              <w:rPr>
-                <w:rFonts w:ascii="Times New Roman" w:hAnsi="Times New Roman"/>
-                <w:sz w:val="20"/>
-              </w:rPr>
-              <w:t>Influence of convection neglected; little significance.</w:t>
-            </w:r>
-          </w:p>
-        </w:tc>
-        <w:tc>
-          <w:tcPr>
-            <w:tcW w:type="dxa" w:w="1506"/>
-            <w:vMerge/>
-          </w:tcPr>
-          <w:p/>
-        </w:tc>
-        <w:tc>
-          <w:tcPr>
-            <w:tcW w:type="dxa" w:w="1506"/>
-          </w:tcPr>
-          <w:p>
-            <w:r>
-              <w:rPr>
-                <w:rFonts w:ascii="Times New Roman" w:hAnsi="Times New Roman"/>
-                <w:sz w:val="20"/>
-              </w:rPr>
-              <w:t>Temperate</w:t>
-            </w:r>
-          </w:p>
-        </w:tc>
-        <w:tc>
-          <w:tcPr>
-            <w:tcW w:type="dxa" w:w="1506"/>
-            <w:vMerge/>
-          </w:tcPr>
-          <w:p/>
-        </w:tc>
-      </w:tr>
-      <w:tr>
-        <w:tc>
-          <w:tcPr>
-            <w:tcW w:type="dxa" w:w="1506"/>
-            <w:vMerge/>
-          </w:tcPr>
-          <w:p/>
-        </w:tc>
-        <w:tc>
-          <w:tcPr>
-            <w:tcW w:type="dxa" w:w="1506"/>
-            <w:vMerge/>
-          </w:tcPr>
-          <w:p/>
-        </w:tc>
-        <w:tc>
-          <w:tcPr>
-            <w:tcW w:type="dxa" w:w="1506"/>
-          </w:tcPr>
-          <w:p>
-            <w:r>
-              <w:rPr>
-                <w:rFonts w:ascii="Times New Roman" w:hAnsi="Times New Roman"/>
-                <w:sz w:val="20"/>
-              </w:rPr>
-              <w:t>Periglacial</w:t>
+              <w:t>Failed canister</w:t>
             </w:r>
           </w:p>
         </w:tc>
@@ -724,72 +849,7 @@
                 <w:rFonts w:ascii="Times New Roman" w:hAnsi="Times New Roman"/>
                 <w:sz w:val="20"/>
               </w:rPr>
-              <w:t>Periglacial</w:t>
-            </w:r>
-          </w:p>
-        </w:tc>
-        <w:tc>
-          <w:tcPr>
-            <w:tcW w:type="dxa" w:w="1506"/>
-            <w:vMerge/>
-          </w:tcPr>
-          <w:p/>
-        </w:tc>
-      </w:tr>
-      <w:tr>
-        <w:tc>
-          <w:tcPr>
-            <w:tcW w:type="dxa" w:w="1506"/>
-            <w:vMerge/>
-          </w:tcPr>
-          <w:p/>
-        </w:tc>
-        <w:tc>
-          <w:tcPr>
-            <w:tcW w:type="dxa" w:w="1506"/>
-            <w:vMerge/>
-          </w:tcPr>
-          <w:p/>
-        </w:tc>
-        <w:tc>
-          <w:tcPr>
-            <w:tcW w:type="dxa" w:w="1506"/>
-          </w:tcPr>
-          <w:p>
-            <w:r>
-              <w:rPr>
-                <w:rFonts w:ascii="Times New Roman" w:hAnsi="Times New Roman"/>
-                <w:sz w:val="20"/>
-              </w:rPr>
-              <w:t>Glacial</w:t>
-            </w:r>
-          </w:p>
-        </w:tc>
-        <w:tc>
-          <w:tcPr>
-            <w:tcW w:type="dxa" w:w="1506"/>
-            <w:vMerge/>
-          </w:tcPr>
-          <w:p/>
-        </w:tc>
-        <w:tc>
-          <w:tcPr>
-            <w:tcW w:type="dxa" w:w="1506"/>
-            <w:vMerge/>
-          </w:tcPr>
-          <w:p/>
-        </w:tc>
-        <w:tc>
-          <w:tcPr>
-            <w:tcW w:type="dxa" w:w="1506"/>
-          </w:tcPr>
-          <w:p>
-            <w:r>
-              <w:rPr>
-                <w:rFonts w:ascii="Times New Roman" w:hAnsi="Times New Roman"/>
-                <w:sz w:val="20"/>
-              </w:rPr>
-              <w:t>Glacial</w:t>
+              <w:t>Failed canister</w:t>
             </w:r>
           </w:p>
         </w:tc>
@@ -813,7 +873,7 @@
                 <w:rFonts w:ascii="Times New Roman" w:hAnsi="Times New Roman"/>
                 <w:sz w:val="20"/>
               </w:rPr>
-              <w:t>Groundwater pressure</w:t>
+              <w:t>Mechanical stresses</w:t>
             </w:r>
           </w:p>
         </w:tc>
@@ -828,7 +888,8 @@
                 <w:rFonts w:ascii="Times New Roman" w:hAnsi="Times New Roman"/>
                 <w:sz w:val="20"/>
               </w:rPr>
-              <w:t>Yes</w:t>
+              <w:t>No</w:t>
+              <w:br/>
             </w:r>
           </w:p>
         </w:tc>
@@ -842,21 +903,7 @@
                 <w:rFonts w:ascii="Times New Roman" w:hAnsi="Times New Roman"/>
                 <w:sz w:val="20"/>
               </w:rPr>
-              <w:t>Excavation/operation</w:t>
-            </w:r>
-          </w:p>
-        </w:tc>
-        <w:tc>
-          <w:tcPr>
-            <w:tcW w:type="dxa" w:w="1506"/>
-          </w:tcPr>
-          <w:p>
-            <w:r>
-              <w:rPr>
-                <w:rFonts w:ascii="Times New Roman" w:hAnsi="Times New Roman"/>
-                <w:sz w:val="20"/>
-              </w:rPr>
-              <w:t>Heat transport neglected (see Section 2.1.7).</w:t>
+              <w:t>Intact canister</w:t>
             </w:r>
           </w:p>
         </w:tc>
@@ -871,21 +918,6 @@
                 <w:rFonts w:ascii="Times New Roman" w:hAnsi="Times New Roman"/>
                 <w:sz w:val="20"/>
               </w:rPr>
-              <w:t>NoBut indirectly through temperature</w:t>
-            </w:r>
-          </w:p>
-        </w:tc>
-        <w:tc>
-          <w:tcPr>
-            <w:tcW w:type="dxa" w:w="1506"/>
-          </w:tcPr>
-          <w:p>
-            <w:r>
-              <w:rPr>
-                <w:rFonts w:ascii="Times New Roman" w:hAnsi="Times New Roman"/>
-                <w:sz w:val="20"/>
-              </w:rPr>
-              <w:t>Excavation/operation</w:t>
             </w:r>
           </w:p>
         </w:tc>
@@ -900,7 +932,36 @@
                 <w:rFonts w:ascii="Times New Roman" w:hAnsi="Times New Roman"/>
                 <w:sz w:val="20"/>
               </w:rPr>
-              <w:t>See Section 3.1 Groundwater flow.</w:t>
+              <w:t>No</w:t>
+              <w:br/>
+            </w:r>
+          </w:p>
+        </w:tc>
+        <w:tc>
+          <w:tcPr>
+            <w:tcW w:type="dxa" w:w="1506"/>
+          </w:tcPr>
+          <w:p>
+            <w:r>
+              <w:rPr>
+                <w:rFonts w:ascii="Times New Roman" w:hAnsi="Times New Roman"/>
+                <w:sz w:val="20"/>
+              </w:rPr>
+              <w:t>Intact canister</w:t>
+            </w:r>
+          </w:p>
+        </w:tc>
+        <w:tc>
+          <w:tcPr>
+            <w:tcW w:type="dxa" w:w="1506"/>
+            <w:vMerge w:val="restart"/>
+          </w:tcPr>
+          <w:p>
+            <w:r>
+              <w:rPr>
+                <w:rFonts w:ascii="Times New Roman" w:hAnsi="Times New Roman"/>
+                <w:sz w:val="20"/>
+              </w:rPr>
             </w:r>
           </w:p>
         </w:tc>
@@ -930,80 +991,7 @@
                 <w:rFonts w:ascii="Times New Roman" w:hAnsi="Times New Roman"/>
                 <w:sz w:val="20"/>
               </w:rPr>
-              <w:t>Temperate</w:t>
-            </w:r>
-          </w:p>
-        </w:tc>
-        <w:tc>
-          <w:tcPr>
-            <w:tcW w:type="dxa" w:w="1506"/>
-            <w:vMerge w:val="restart"/>
-          </w:tcPr>
-          <w:p>
-            <w:r>
-              <w:rPr>
-                <w:rFonts w:ascii="Times New Roman" w:hAnsi="Times New Roman"/>
-                <w:sz w:val="20"/>
-              </w:rPr>
-              <w:t>Influence neglected; little significance.</w:t>
-            </w:r>
-          </w:p>
-        </w:tc>
-        <w:tc>
-          <w:tcPr>
-            <w:tcW w:type="dxa" w:w="1506"/>
-            <w:vMerge/>
-          </w:tcPr>
-          <w:p/>
-        </w:tc>
-        <w:tc>
-          <w:tcPr>
-            <w:tcW w:type="dxa" w:w="1506"/>
-          </w:tcPr>
-          <w:p>
-            <w:r>
-              <w:rPr>
-                <w:rFonts w:ascii="Times New Roman" w:hAnsi="Times New Roman"/>
-                <w:sz w:val="20"/>
-              </w:rPr>
-              <w:t>Temperate</w:t>
-            </w:r>
-          </w:p>
-        </w:tc>
-        <w:tc>
-          <w:tcPr>
-            <w:tcW w:type="dxa" w:w="1506"/>
-            <w:vMerge/>
-          </w:tcPr>
-          <w:p/>
-        </w:tc>
-      </w:tr>
-      <w:tr>
-        <w:tc>
-          <w:tcPr>
-            <w:tcW w:type="dxa" w:w="1506"/>
-            <w:vMerge/>
-          </w:tcPr>
-          <w:p/>
-        </w:tc>
-        <w:tc>
-          <w:tcPr>
-            <w:tcW w:type="dxa" w:w="1506"/>
-            <w:vMerge/>
-          </w:tcPr>
-          <w:p/>
-        </w:tc>
-        <w:tc>
-          <w:tcPr>
-            <w:tcW w:type="dxa" w:w="1506"/>
-          </w:tcPr>
-          <w:p>
-            <w:r>
-              <w:rPr>
-                <w:rFonts w:ascii="Times New Roman" w:hAnsi="Times New Roman"/>
-                <w:sz w:val="20"/>
-              </w:rPr>
-              <w:t>Periglacial</w:t>
+              <w:t>Failed canister</w:t>
             </w:r>
           </w:p>
         </w:tc>
@@ -1031,72 +1019,7 @@
                 <w:rFonts w:ascii="Times New Roman" w:hAnsi="Times New Roman"/>
                 <w:sz w:val="20"/>
               </w:rPr>
-              <w:t>Periglacial</w:t>
-            </w:r>
-          </w:p>
-        </w:tc>
-        <w:tc>
-          <w:tcPr>
-            <w:tcW w:type="dxa" w:w="1506"/>
-            <w:vMerge/>
-          </w:tcPr>
-          <w:p/>
-        </w:tc>
-      </w:tr>
-      <w:tr>
-        <w:tc>
-          <w:tcPr>
-            <w:tcW w:type="dxa" w:w="1506"/>
-            <w:vMerge/>
-          </w:tcPr>
-          <w:p/>
-        </w:tc>
-        <w:tc>
-          <w:tcPr>
-            <w:tcW w:type="dxa" w:w="1506"/>
-            <w:vMerge/>
-          </w:tcPr>
-          <w:p/>
-        </w:tc>
-        <w:tc>
-          <w:tcPr>
-            <w:tcW w:type="dxa" w:w="1506"/>
-          </w:tcPr>
-          <w:p>
-            <w:r>
-              <w:rPr>
-                <w:rFonts w:ascii="Times New Roman" w:hAnsi="Times New Roman"/>
-                <w:sz w:val="20"/>
-              </w:rPr>
-              <w:t>Glacial</w:t>
-            </w:r>
-          </w:p>
-        </w:tc>
-        <w:tc>
-          <w:tcPr>
-            <w:tcW w:type="dxa" w:w="1506"/>
-            <w:vMerge/>
-          </w:tcPr>
-          <w:p/>
-        </w:tc>
-        <w:tc>
-          <w:tcPr>
-            <w:tcW w:type="dxa" w:w="1506"/>
-            <w:vMerge/>
-          </w:tcPr>
-          <w:p/>
-        </w:tc>
-        <w:tc>
-          <w:tcPr>
-            <w:tcW w:type="dxa" w:w="1506"/>
-          </w:tcPr>
-          <w:p>
-            <w:r>
-              <w:rPr>
-                <w:rFonts w:ascii="Times New Roman" w:hAnsi="Times New Roman"/>
-                <w:sz w:val="20"/>
-              </w:rPr>
-              <w:t>Glacial</w:t>
+              <w:t>Failed canister</w:t>
             </w:r>
           </w:p>
         </w:tc>
@@ -1120,7 +1043,7 @@
                 <w:rFonts w:ascii="Times New Roman" w:hAnsi="Times New Roman"/>
                 <w:sz w:val="20"/>
               </w:rPr>
-              <w:t>Gas phase flow</w:t>
+              <w:t>Radionuclide inventory</w:t>
             </w:r>
           </w:p>
         </w:tc>
@@ -1136,6 +1059,8 @@
                 <w:sz w:val="20"/>
               </w:rPr>
               <w:t>Yes</w:t>
+              <w:br/>
+              <w:t xml:space="preserve">This is the source of the process. </w:t>
             </w:r>
           </w:p>
         </w:tc>
@@ -1149,7 +1074,7 @@
                 <w:rFonts w:ascii="Times New Roman" w:hAnsi="Times New Roman"/>
                 <w:sz w:val="20"/>
               </w:rPr>
-              <w:t>Excavation/operation</w:t>
+              <w:t>Intact canister</w:t>
             </w:r>
           </w:p>
         </w:tc>
@@ -1163,7 +1088,7 @@
                 <w:rFonts w:ascii="Times New Roman" w:hAnsi="Times New Roman"/>
                 <w:sz w:val="20"/>
               </w:rPr>
-              <w:t>Heat transport neglected (see Section 2.1.7).</w:t>
+              <w:t>Obvious.</w:t>
             </w:r>
           </w:p>
         </w:tc>
@@ -1178,7 +1103,9 @@
                 <w:rFonts w:ascii="Times New Roman" w:hAnsi="Times New Roman"/>
                 <w:sz w:val="20"/>
               </w:rPr>
-              <w:t>NoBut indirectly through temperature</w:t>
+              <w:t>Yes</w:t>
+              <w:br/>
+              <w:t>The process both consumes and produces radionuclides.</w:t>
             </w:r>
           </w:p>
         </w:tc>
@@ -1192,14 +1119,13 @@
                 <w:rFonts w:ascii="Times New Roman" w:hAnsi="Times New Roman"/>
                 <w:sz w:val="20"/>
               </w:rPr>
-              <w:t>Excavation/operation</w:t>
+              <w:t>Intact canister</w:t>
             </w:r>
           </w:p>
         </w:tc>
         <w:tc>
           <w:tcPr>
             <w:tcW w:type="dxa" w:w="1506"/>
-            <w:vMerge w:val="restart"/>
           </w:tcPr>
           <w:p>
             <w:r>
@@ -1207,7 +1133,7 @@
                 <w:rFonts w:ascii="Times New Roman" w:hAnsi="Times New Roman"/>
                 <w:sz w:val="20"/>
               </w:rPr>
-              <w:t>See Section 3.2 Gas flow/dissolution.</w:t>
+              <w:t>The radionuclide inventory is calculated as a function of time.</w:t>
             </w:r>
           </w:p>
         </w:tc>
@@ -1237,7 +1163,7 @@
                 <w:rFonts w:ascii="Times New Roman" w:hAnsi="Times New Roman"/>
                 <w:sz w:val="20"/>
               </w:rPr>
-              <w:t>Temperate</w:t>
+              <w:t>Failed canister</w:t>
             </w:r>
           </w:p>
         </w:tc>
@@ -1251,7 +1177,6 @@
                 <w:rFonts w:ascii="Times New Roman" w:hAnsi="Times New Roman"/>
                 <w:sz w:val="20"/>
               </w:rPr>
-              <w:t>Influence neglected; little significance.</w:t>
             </w:r>
           </w:p>
         </w:tc>
@@ -1272,32 +1197,9 @@
                 <w:rFonts w:ascii="Times New Roman" w:hAnsi="Times New Roman"/>
                 <w:sz w:val="20"/>
               </w:rPr>
-              <w:t>Temperate</w:t>
+              <w:t>Failed canister</w:t>
             </w:r>
           </w:p>
-        </w:tc>
-        <w:tc>
-          <w:tcPr>
-            <w:tcW w:type="dxa" w:w="1506"/>
-            <w:vMerge/>
-          </w:tcPr>
-          <w:p/>
-        </w:tc>
-      </w:tr>
-      <w:tr>
-        <w:tc>
-          <w:tcPr>
-            <w:tcW w:type="dxa" w:w="1506"/>
-            <w:vMerge/>
-          </w:tcPr>
-          <w:p/>
-        </w:tc>
-        <w:tc>
-          <w:tcPr>
-            <w:tcW w:type="dxa" w:w="1506"/>
-            <w:vMerge/>
-          </w:tcPr>
-          <w:p/>
         </w:tc>
         <w:tc>
           <w:tcPr>
@@ -1309,117 +1211,8 @@
                 <w:rFonts w:ascii="Times New Roman" w:hAnsi="Times New Roman"/>
                 <w:sz w:val="20"/>
               </w:rPr>
-              <w:t>Periglacial</w:t>
             </w:r>
           </w:p>
-        </w:tc>
-        <w:tc>
-          <w:tcPr>
-            <w:tcW w:type="dxa" w:w="1506"/>
-            <w:vMerge w:val="restart"/>
-          </w:tcPr>
-          <w:p>
-            <w:r>
-              <w:rPr>
-                <w:rFonts w:ascii="Times New Roman" w:hAnsi="Times New Roman"/>
-                <w:sz w:val="20"/>
-              </w:rPr>
-              <w:t>See Temperate above and Climate report.</w:t>
-            </w:r>
-          </w:p>
-        </w:tc>
-        <w:tc>
-          <w:tcPr>
-            <w:tcW w:type="dxa" w:w="1506"/>
-            <w:vMerge/>
-          </w:tcPr>
-          <w:p/>
-        </w:tc>
-        <w:tc>
-          <w:tcPr>
-            <w:tcW w:type="dxa" w:w="1506"/>
-          </w:tcPr>
-          <w:p>
-            <w:r>
-              <w:rPr>
-                <w:rFonts w:ascii="Times New Roman" w:hAnsi="Times New Roman"/>
-                <w:sz w:val="20"/>
-              </w:rPr>
-              <w:t>Periglacial</w:t>
-            </w:r>
-          </w:p>
-        </w:tc>
-        <w:tc>
-          <w:tcPr>
-            <w:tcW w:type="dxa" w:w="1506"/>
-            <w:vMerge/>
-          </w:tcPr>
-          <w:p/>
-        </w:tc>
-      </w:tr>
-      <w:tr>
-        <w:tc>
-          <w:tcPr>
-            <w:tcW w:type="dxa" w:w="1506"/>
-            <w:vMerge/>
-          </w:tcPr>
-          <w:p/>
-        </w:tc>
-        <w:tc>
-          <w:tcPr>
-            <w:tcW w:type="dxa" w:w="1506"/>
-            <w:vMerge/>
-          </w:tcPr>
-          <w:p/>
-        </w:tc>
-        <w:tc>
-          <w:tcPr>
-            <w:tcW w:type="dxa" w:w="1506"/>
-          </w:tcPr>
-          <w:p>
-            <w:r>
-              <w:rPr>
-                <w:rFonts w:ascii="Times New Roman" w:hAnsi="Times New Roman"/>
-                <w:sz w:val="20"/>
-              </w:rPr>
-              <w:t>Glacial</w:t>
-            </w:r>
-          </w:p>
-        </w:tc>
-        <w:tc>
-          <w:tcPr>
-            <w:tcW w:type="dxa" w:w="1506"/>
-            <w:vMerge/>
-          </w:tcPr>
-          <w:p/>
-        </w:tc>
-        <w:tc>
-          <w:tcPr>
-            <w:tcW w:type="dxa" w:w="1506"/>
-            <w:vMerge/>
-          </w:tcPr>
-          <w:p/>
-        </w:tc>
-        <w:tc>
-          <w:tcPr>
-            <w:tcW w:type="dxa" w:w="1506"/>
-          </w:tcPr>
-          <w:p>
-            <w:r>
-              <w:rPr>
-                <w:rFonts w:ascii="Times New Roman" w:hAnsi="Times New Roman"/>
-                <w:sz w:val="20"/>
-              </w:rPr>
-              <w:t>Glacial</w:t>
-            </w:r>
-          </w:p>
-        </w:tc>
-        <w:tc>
-          <w:tcPr>
-            <w:tcW w:type="dxa" w:w="1506"/>
-            <w:vMerge/>
-          </w:tcPr>
-          <w:p/>
         </w:tc>
       </w:tr>
       <w:tr>
@@ -1434,50 +1227,7 @@
                 <w:rFonts w:ascii="Times New Roman" w:hAnsi="Times New Roman"/>
                 <w:sz w:val="20"/>
               </w:rPr>
-              <w:t>Repository geometry</w:t>
-            </w:r>
-          </w:p>
-        </w:tc>
-        <w:tc>
-          <w:tcPr>
-            <w:tcW w:type="dxa" w:w="1506"/>
-            <w:vMerge w:val="restart"/>
-          </w:tcPr>
-          <w:p>
-            <w:r>
-              <w:rPr>
-                <w:rFonts w:ascii="Times New Roman" w:hAnsi="Times New Roman"/>
-                <w:sz w:val="20"/>
-              </w:rPr>
-              <w:t>YesAffects heat flux from repository. Canister spacing particularly important in the near field.</w:t>
-            </w:r>
-          </w:p>
-        </w:tc>
-        <w:tc>
-          <w:tcPr>
-            <w:tcW w:type="dxa" w:w="1506"/>
-          </w:tcPr>
-          <w:p>
-            <w:r>
-              <w:rPr>
-                <w:rFonts w:ascii="Times New Roman" w:hAnsi="Times New Roman"/>
-                <w:sz w:val="20"/>
-              </w:rPr>
-              <w:t>Excavation/operation</w:t>
-            </w:r>
-          </w:p>
-        </w:tc>
-        <w:tc>
-          <w:tcPr>
-            <w:tcW w:type="dxa" w:w="1506"/>
-          </w:tcPr>
-          <w:p>
-            <w:r>
-              <w:rPr>
-                <w:rFonts w:ascii="Times New Roman" w:hAnsi="Times New Roman"/>
-                <w:sz w:val="20"/>
-              </w:rPr>
-              <w:t>Check that local deposition sequence-dependant pre-heating effects can be ignored and evaluate potential effects of tunnel ventilation (see Section 2.1.7).</w:t>
+              <w:t>Material composition</w:t>
             </w:r>
           </w:p>
         </w:tc>
@@ -1493,6 +1243,7 @@
                 <w:sz w:val="20"/>
               </w:rPr>
               <w:t>No</w:t>
+              <w:br/>
             </w:r>
           </w:p>
         </w:tc>
@@ -1506,7 +1257,7 @@
                 <w:rFonts w:ascii="Times New Roman" w:hAnsi="Times New Roman"/>
                 <w:sz w:val="20"/>
               </w:rPr>
-              <w:t>Excavation/operation</w:t>
+              <w:t>Intact canister</w:t>
             </w:r>
           </w:p>
         </w:tc>
@@ -1521,7 +1272,50 @@
                 <w:rFonts w:ascii="Times New Roman" w:hAnsi="Times New Roman"/>
                 <w:sz w:val="20"/>
               </w:rPr>
-              <w:t>—</w:t>
+            </w:r>
+          </w:p>
+        </w:tc>
+        <w:tc>
+          <w:tcPr>
+            <w:tcW w:type="dxa" w:w="1506"/>
+            <w:vMerge w:val="restart"/>
+          </w:tcPr>
+          <w:p>
+            <w:r>
+              <w:rPr>
+                <w:rFonts w:ascii="Times New Roman" w:hAnsi="Times New Roman"/>
+                <w:sz w:val="20"/>
+              </w:rPr>
+              <w:t>No</w:t>
+              <w:br/>
+            </w:r>
+          </w:p>
+        </w:tc>
+        <w:tc>
+          <w:tcPr>
+            <w:tcW w:type="dxa" w:w="1506"/>
+          </w:tcPr>
+          <w:p>
+            <w:r>
+              <w:rPr>
+                <w:rFonts w:ascii="Times New Roman" w:hAnsi="Times New Roman"/>
+                <w:sz w:val="20"/>
+              </w:rPr>
+              <w:t>Intact canister</w:t>
+            </w:r>
+          </w:p>
+        </w:tc>
+        <w:tc>
+          <w:tcPr>
+            <w:tcW w:type="dxa" w:w="1506"/>
+            <w:vMerge w:val="restart"/>
+          </w:tcPr>
+          <w:p>
+            <w:r>
+              <w:rPr>
+                <w:rFonts w:ascii="Times New Roman" w:hAnsi="Times New Roman"/>
+                <w:sz w:val="20"/>
+              </w:rPr>
             </w:r>
           </w:p>
         </w:tc>
@@ -1551,152 +1345,7 @@
                 <w:rFonts w:ascii="Times New Roman" w:hAnsi="Times New Roman"/>
                 <w:sz w:val="20"/>
               </w:rPr>
-              <w:t>Temperate</w:t>
-            </w:r>
-          </w:p>
-        </w:tc>
-        <w:tc>
-          <w:tcPr>
-            <w:tcW w:type="dxa" w:w="1506"/>
-          </w:tcPr>
-          <w:p>
-            <w:r>
-              <w:rPr>
-                <w:rFonts w:ascii="Times New Roman" w:hAnsi="Times New Roman"/>
-                <w:sz w:val="20"/>
-              </w:rPr>
-              <w:t>Included in model.</w:t>
-            </w:r>
-          </w:p>
-        </w:tc>
-        <w:tc>
-          <w:tcPr>
-            <w:tcW w:type="dxa" w:w="1506"/>
-            <w:vMerge/>
-          </w:tcPr>
-          <w:p/>
-        </w:tc>
-        <w:tc>
-          <w:tcPr>
-            <w:tcW w:type="dxa" w:w="1506"/>
-          </w:tcPr>
-          <w:p>
-            <w:r>
-              <w:rPr>
-                <w:rFonts w:ascii="Times New Roman" w:hAnsi="Times New Roman"/>
-                <w:sz w:val="20"/>
-              </w:rPr>
-              <w:t>Temperate</w:t>
-            </w:r>
-          </w:p>
-        </w:tc>
-        <w:tc>
-          <w:tcPr>
-            <w:tcW w:type="dxa" w:w="1506"/>
-            <w:vMerge/>
-          </w:tcPr>
-          <w:p/>
-        </w:tc>
-      </w:tr>
-      <w:tr>
-        <w:tc>
-          <w:tcPr>
-            <w:tcW w:type="dxa" w:w="1506"/>
-            <w:vMerge/>
-          </w:tcPr>
-          <w:p/>
-        </w:tc>
-        <w:tc>
-          <w:tcPr>
-            <w:tcW w:type="dxa" w:w="1506"/>
-            <w:vMerge/>
-          </w:tcPr>
-          <w:p/>
-        </w:tc>
-        <w:tc>
-          <w:tcPr>
-            <w:tcW w:type="dxa" w:w="1506"/>
-          </w:tcPr>
-          <w:p>
-            <w:r>
-              <w:rPr>
-                <w:rFonts w:ascii="Times New Roman" w:hAnsi="Times New Roman"/>
-                <w:sz w:val="20"/>
-              </w:rPr>
-              <w:t>Periglacial</w:t>
-            </w:r>
-          </w:p>
-        </w:tc>
-        <w:tc>
-          <w:tcPr>
-            <w:tcW w:type="dxa" w:w="1506"/>
-            <w:vMerge w:val="restart"/>
-          </w:tcPr>
-          <w:p>
-            <w:r>
-              <w:rPr>
-                <w:rFonts w:ascii="Times New Roman" w:hAnsi="Times New Roman"/>
-                <w:sz w:val="20"/>
-              </w:rPr>
-              <w:t>Included in permafrost model (Climate report).</w:t>
-            </w:r>
-          </w:p>
-        </w:tc>
-        <w:tc>
-          <w:tcPr>
-            <w:tcW w:type="dxa" w:w="1506"/>
-            <w:vMerge/>
-          </w:tcPr>
-          <w:p/>
-        </w:tc>
-        <w:tc>
-          <w:tcPr>
-            <w:tcW w:type="dxa" w:w="1506"/>
-          </w:tcPr>
-          <w:p>
-            <w:r>
-              <w:rPr>
-                <w:rFonts w:ascii="Times New Roman" w:hAnsi="Times New Roman"/>
-                <w:sz w:val="20"/>
-              </w:rPr>
-              <w:t>Periglacial</w:t>
-            </w:r>
-          </w:p>
-        </w:tc>
-        <w:tc>
-          <w:tcPr>
-            <w:tcW w:type="dxa" w:w="1506"/>
-            <w:vMerge/>
-          </w:tcPr>
-          <w:p/>
-        </w:tc>
-      </w:tr>
-      <w:tr>
-        <w:tc>
-          <w:tcPr>
-            <w:tcW w:type="dxa" w:w="1506"/>
-            <w:vMerge/>
-          </w:tcPr>
-          <w:p/>
-        </w:tc>
-        <w:tc>
-          <w:tcPr>
-            <w:tcW w:type="dxa" w:w="1506"/>
-            <w:vMerge/>
-          </w:tcPr>
-          <w:p/>
-        </w:tc>
-        <w:tc>
-          <w:tcPr>
-            <w:tcW w:type="dxa" w:w="1506"/>
-          </w:tcPr>
-          <w:p>
-            <w:r>
-              <w:rPr>
-                <w:rFonts w:ascii="Times New Roman" w:hAnsi="Times New Roman"/>
-                <w:sz w:val="20"/>
-              </w:rPr>
-              <w:t>Glacial</w:t>
+              <w:t>Failed canister</w:t>
             </w:r>
           </w:p>
         </w:tc>
@@ -1724,7 +1373,7 @@
                 <w:rFonts w:ascii="Times New Roman" w:hAnsi="Times New Roman"/>
                 <w:sz w:val="20"/>
               </w:rPr>
-              <w:t>Glacial</w:t>
+              <w:t>Failed canister</w:t>
             </w:r>
           </w:p>
         </w:tc>
@@ -1748,7 +1397,51 @@
                 <w:rFonts w:ascii="Times New Roman" w:hAnsi="Times New Roman"/>
                 <w:sz w:val="20"/>
               </w:rPr>
-              <w:t>Fracture geometry</w:t>
+              <w:t>Water composition</w:t>
+            </w:r>
+          </w:p>
+        </w:tc>
+        <w:tc>
+          <w:tcPr>
+            <w:tcW w:type="dxa" w:w="1506"/>
+            <w:vMerge w:val="restart"/>
+          </w:tcPr>
+          <w:p>
+            <w:r>
+              <w:rPr>
+                <w:rFonts w:ascii="Times New Roman" w:hAnsi="Times New Roman"/>
+                <w:sz w:val="20"/>
+              </w:rPr>
+              <w:t>No</w:t>
+              <w:br/>
+            </w:r>
+          </w:p>
+        </w:tc>
+        <w:tc>
+          <w:tcPr>
+            <w:tcW w:type="dxa" w:w="1506"/>
+          </w:tcPr>
+          <w:p>
+            <w:r>
+              <w:rPr>
+                <w:rFonts w:ascii="Times New Roman" w:hAnsi="Times New Roman"/>
+                <w:sz w:val="20"/>
+              </w:rPr>
+              <w:t>Intact canister</w:t>
+            </w:r>
+          </w:p>
+        </w:tc>
+        <w:tc>
+          <w:tcPr>
+            <w:tcW w:type="dxa" w:w="1506"/>
+            <w:vMerge w:val="restart"/>
+          </w:tcPr>
+          <w:p>
+            <w:r>
+              <w:rPr>
+                <w:rFonts w:ascii="Times New Roman" w:hAnsi="Times New Roman"/>
+                <w:sz w:val="20"/>
+              </w:rPr>
             </w:r>
           </w:p>
         </w:tc>
@@ -1764,6 +1457,8 @@
                 <w:sz w:val="20"/>
               </w:rPr>
               <w:t>Yes</w:t>
+              <w:br/>
+              <w:t>Negligible compared to other processes influencing the water composition.</w:t>
             </w:r>
           </w:p>
         </w:tc>
@@ -1777,21 +1472,7 @@
                 <w:rFonts w:ascii="Times New Roman" w:hAnsi="Times New Roman"/>
                 <w:sz w:val="20"/>
               </w:rPr>
-              <w:t>Excavation/operation</w:t>
-            </w:r>
-          </w:p>
-        </w:tc>
-        <w:tc>
-          <w:tcPr>
-            <w:tcW w:type="dxa" w:w="1506"/>
-          </w:tcPr>
-          <w:p>
-            <w:r>
-              <w:rPr>
-                <w:rFonts w:ascii="Times New Roman" w:hAnsi="Times New Roman"/>
-                <w:sz w:val="20"/>
-              </w:rPr>
-              <w:t>Heat transport neglected (see Section 2.1.7).</w:t>
+              <w:t>Intact canister</w:t>
             </w:r>
           </w:p>
         </w:tc>
@@ -1806,36 +1487,6 @@
                 <w:rFonts w:ascii="Times New Roman" w:hAnsi="Times New Roman"/>
                 <w:sz w:val="20"/>
               </w:rPr>
-              <w:t>NoBut indirectly through rock stresses and temperature.</w:t>
-            </w:r>
-          </w:p>
-        </w:tc>
-        <w:tc>
-          <w:tcPr>
-            <w:tcW w:type="dxa" w:w="1506"/>
-          </w:tcPr>
-          <w:p>
-            <w:r>
-              <w:rPr>
-                <w:rFonts w:ascii="Times New Roman" w:hAnsi="Times New Roman"/>
-                <w:sz w:val="20"/>
-              </w:rPr>
-              <w:t>Excavation/operation</w:t>
-            </w:r>
-          </w:p>
-        </w:tc>
-        <w:tc>
-          <w:tcPr>
-            <w:tcW w:type="dxa" w:w="1506"/>
-            <w:vMerge w:val="restart"/>
-          </w:tcPr>
-          <w:p>
-            <w:r>
-              <w:rPr>
-                <w:rFonts w:ascii="Times New Roman" w:hAnsi="Times New Roman"/>
-                <w:sz w:val="20"/>
-              </w:rPr>
-              <w:t>See mechanical processes in Chapter 4.</w:t>
             </w:r>
           </w:p>
         </w:tc>
@@ -1865,80 +1516,7 @@
                 <w:rFonts w:ascii="Times New Roman" w:hAnsi="Times New Roman"/>
                 <w:sz w:val="20"/>
               </w:rPr>
-              <w:t>Temperate</w:t>
-            </w:r>
-          </w:p>
-        </w:tc>
-        <w:tc>
-          <w:tcPr>
-            <w:tcW w:type="dxa" w:w="1506"/>
-            <w:vMerge w:val="restart"/>
-          </w:tcPr>
-          <w:p>
-            <w:r>
-              <w:rPr>
-                <w:rFonts w:ascii="Times New Roman" w:hAnsi="Times New Roman"/>
-                <w:sz w:val="20"/>
-              </w:rPr>
-              <w:t>Influence neglected; little significance.</w:t>
-            </w:r>
-          </w:p>
-        </w:tc>
-        <w:tc>
-          <w:tcPr>
-            <w:tcW w:type="dxa" w:w="1506"/>
-            <w:vMerge/>
-          </w:tcPr>
-          <w:p/>
-        </w:tc>
-        <w:tc>
-          <w:tcPr>
-            <w:tcW w:type="dxa" w:w="1506"/>
-          </w:tcPr>
-          <w:p>
-            <w:r>
-              <w:rPr>
-                <w:rFonts w:ascii="Times New Roman" w:hAnsi="Times New Roman"/>
-                <w:sz w:val="20"/>
-              </w:rPr>
-              <w:t>Temperate</w:t>
-            </w:r>
-          </w:p>
-        </w:tc>
-        <w:tc>
-          <w:tcPr>
-            <w:tcW w:type="dxa" w:w="1506"/>
-            <w:vMerge/>
-          </w:tcPr>
-          <w:p/>
-        </w:tc>
-      </w:tr>
-      <w:tr>
-        <w:tc>
-          <w:tcPr>
-            <w:tcW w:type="dxa" w:w="1506"/>
-            <w:vMerge/>
-          </w:tcPr>
-          <w:p/>
-        </w:tc>
-        <w:tc>
-          <w:tcPr>
-            <w:tcW w:type="dxa" w:w="1506"/>
-            <w:vMerge/>
-          </w:tcPr>
-          <w:p/>
-        </w:tc>
-        <w:tc>
-          <w:tcPr>
-            <w:tcW w:type="dxa" w:w="1506"/>
-          </w:tcPr>
-          <w:p>
-            <w:r>
-              <w:rPr>
-                <w:rFonts w:ascii="Times New Roman" w:hAnsi="Times New Roman"/>
-                <w:sz w:val="20"/>
-              </w:rPr>
-              <w:t>Periglacial</w:t>
+              <w:t>Failed canister</w:t>
             </w:r>
           </w:p>
         </w:tc>
@@ -1966,1300 +1544,7 @@
                 <w:rFonts w:ascii="Times New Roman" w:hAnsi="Times New Roman"/>
                 <w:sz w:val="20"/>
               </w:rPr>
-              <w:t>Periglacial</w:t>
-            </w:r>
-          </w:p>
-        </w:tc>
-        <w:tc>
-          <w:tcPr>
-            <w:tcW w:type="dxa" w:w="1506"/>
-            <w:vMerge/>
-          </w:tcPr>
-          <w:p/>
-        </w:tc>
-      </w:tr>
-      <w:tr>
-        <w:tc>
-          <w:tcPr>
-            <w:tcW w:type="dxa" w:w="1506"/>
-            <w:vMerge/>
-          </w:tcPr>
-          <w:p/>
-        </w:tc>
-        <w:tc>
-          <w:tcPr>
-            <w:tcW w:type="dxa" w:w="1506"/>
-            <w:vMerge/>
-          </w:tcPr>
-          <w:p/>
-        </w:tc>
-        <w:tc>
-          <w:tcPr>
-            <w:tcW w:type="dxa" w:w="1506"/>
-          </w:tcPr>
-          <w:p>
-            <w:r>
-              <w:rPr>
-                <w:rFonts w:ascii="Times New Roman" w:hAnsi="Times New Roman"/>
-                <w:sz w:val="20"/>
-              </w:rPr>
-              <w:t>Glacial</w:t>
-            </w:r>
-          </w:p>
-        </w:tc>
-        <w:tc>
-          <w:tcPr>
-            <w:tcW w:type="dxa" w:w="1506"/>
-            <w:vMerge/>
-          </w:tcPr>
-          <w:p/>
-        </w:tc>
-        <w:tc>
-          <w:tcPr>
-            <w:tcW w:type="dxa" w:w="1506"/>
-            <w:vMerge/>
-          </w:tcPr>
-          <w:p/>
-        </w:tc>
-        <w:tc>
-          <w:tcPr>
-            <w:tcW w:type="dxa" w:w="1506"/>
-          </w:tcPr>
-          <w:p>
-            <w:r>
-              <w:rPr>
-                <w:rFonts w:ascii="Times New Roman" w:hAnsi="Times New Roman"/>
-                <w:sz w:val="20"/>
-              </w:rPr>
-              <w:t>Glacial</w:t>
-            </w:r>
-          </w:p>
-        </w:tc>
-        <w:tc>
-          <w:tcPr>
-            <w:tcW w:type="dxa" w:w="1506"/>
-            <w:vMerge/>
-          </w:tcPr>
-          <w:p/>
-        </w:tc>
-      </w:tr>
-      <w:tr>
-        <w:tc>
-          <w:tcPr>
-            <w:tcW w:type="dxa" w:w="1506"/>
-            <w:vMerge w:val="restart"/>
-          </w:tcPr>
-          <w:p>
-            <w:r>
-              <w:rPr>
-                <w:rFonts w:ascii="Times New Roman" w:hAnsi="Times New Roman"/>
-                <w:sz w:val="20"/>
-              </w:rPr>
-              <w:t>Rock stresses</w:t>
-            </w:r>
-          </w:p>
-        </w:tc>
-        <w:tc>
-          <w:tcPr>
-            <w:tcW w:type="dxa" w:w="1506"/>
-            <w:vMerge w:val="restart"/>
-          </w:tcPr>
-          <w:p>
-            <w:r>
-              <w:rPr>
-                <w:rFonts w:ascii="Times New Roman" w:hAnsi="Times New Roman"/>
-                <w:sz w:val="20"/>
-              </w:rPr>
-              <w:t>No</w:t>
-            </w:r>
-          </w:p>
-        </w:tc>
-        <w:tc>
-          <w:tcPr>
-            <w:tcW w:type="dxa" w:w="1506"/>
-          </w:tcPr>
-          <w:p>
-            <w:r>
-              <w:rPr>
-                <w:rFonts w:ascii="Times New Roman" w:hAnsi="Times New Roman"/>
-                <w:sz w:val="20"/>
-              </w:rPr>
-              <w:t>Excavation/operation</w:t>
-            </w:r>
-          </w:p>
-        </w:tc>
-        <w:tc>
-          <w:tcPr>
-            <w:tcW w:type="dxa" w:w="1506"/>
-            <w:vMerge w:val="restart"/>
-          </w:tcPr>
-          <w:p>
-            <w:r>
-              <w:rPr>
-                <w:rFonts w:ascii="Times New Roman" w:hAnsi="Times New Roman"/>
-                <w:sz w:val="20"/>
-              </w:rPr>
-              <w:t>—</w:t>
-            </w:r>
-          </w:p>
-        </w:tc>
-        <w:tc>
-          <w:tcPr>
-            <w:tcW w:type="dxa" w:w="1506"/>
-            <w:vMerge w:val="restart"/>
-          </w:tcPr>
-          <w:p>
-            <w:r>
-              <w:rPr>
-                <w:rFonts w:ascii="Times New Roman" w:hAnsi="Times New Roman"/>
-                <w:sz w:val="20"/>
-              </w:rPr>
-              <w:t>NoBut indirectly through temperature.</w:t>
-            </w:r>
-          </w:p>
-        </w:tc>
-        <w:tc>
-          <w:tcPr>
-            <w:tcW w:type="dxa" w:w="1506"/>
-          </w:tcPr>
-          <w:p>
-            <w:r>
-              <w:rPr>
-                <w:rFonts w:ascii="Times New Roman" w:hAnsi="Times New Roman"/>
-                <w:sz w:val="20"/>
-              </w:rPr>
-              <w:t>Excavation/operation</w:t>
-            </w:r>
-          </w:p>
-        </w:tc>
-        <w:tc>
-          <w:tcPr>
-            <w:tcW w:type="dxa" w:w="1506"/>
-            <w:vMerge w:val="restart"/>
-          </w:tcPr>
-          <w:p>
-            <w:r>
-              <w:rPr>
-                <w:rFonts w:ascii="Times New Roman" w:hAnsi="Times New Roman"/>
-                <w:sz w:val="20"/>
-              </w:rPr>
-              <w:t>See mechanical processes in Chapter 4.</w:t>
-            </w:r>
-          </w:p>
-        </w:tc>
-      </w:tr>
-      <w:tr>
-        <w:tc>
-          <w:tcPr>
-            <w:tcW w:type="dxa" w:w="1506"/>
-            <w:vMerge/>
-          </w:tcPr>
-          <w:p/>
-        </w:tc>
-        <w:tc>
-          <w:tcPr>
-            <w:tcW w:type="dxa" w:w="1506"/>
-            <w:vMerge/>
-          </w:tcPr>
-          <w:p/>
-        </w:tc>
-        <w:tc>
-          <w:tcPr>
-            <w:tcW w:type="dxa" w:w="1506"/>
-          </w:tcPr>
-          <w:p>
-            <w:r>
-              <w:rPr>
-                <w:rFonts w:ascii="Times New Roman" w:hAnsi="Times New Roman"/>
-                <w:sz w:val="20"/>
-              </w:rPr>
-              <w:t>Temperate</w:t>
-            </w:r>
-          </w:p>
-        </w:tc>
-        <w:tc>
-          <w:tcPr>
-            <w:tcW w:type="dxa" w:w="1506"/>
-            <w:vMerge/>
-          </w:tcPr>
-          <w:p/>
-        </w:tc>
-        <w:tc>
-          <w:tcPr>
-            <w:tcW w:type="dxa" w:w="1506"/>
-            <w:vMerge/>
-          </w:tcPr>
-          <w:p/>
-        </w:tc>
-        <w:tc>
-          <w:tcPr>
-            <w:tcW w:type="dxa" w:w="1506"/>
-          </w:tcPr>
-          <w:p>
-            <w:r>
-              <w:rPr>
-                <w:rFonts w:ascii="Times New Roman" w:hAnsi="Times New Roman"/>
-                <w:sz w:val="20"/>
-              </w:rPr>
-              <w:t>Temperate</w:t>
-            </w:r>
-          </w:p>
-        </w:tc>
-        <w:tc>
-          <w:tcPr>
-            <w:tcW w:type="dxa" w:w="1506"/>
-            <w:vMerge/>
-          </w:tcPr>
-          <w:p/>
-        </w:tc>
-      </w:tr>
-      <w:tr>
-        <w:tc>
-          <w:tcPr>
-            <w:tcW w:type="dxa" w:w="1506"/>
-            <w:vMerge/>
-          </w:tcPr>
-          <w:p/>
-        </w:tc>
-        <w:tc>
-          <w:tcPr>
-            <w:tcW w:type="dxa" w:w="1506"/>
-            <w:vMerge/>
-          </w:tcPr>
-          <w:p/>
-        </w:tc>
-        <w:tc>
-          <w:tcPr>
-            <w:tcW w:type="dxa" w:w="1506"/>
-          </w:tcPr>
-          <w:p>
-            <w:r>
-              <w:rPr>
-                <w:rFonts w:ascii="Times New Roman" w:hAnsi="Times New Roman"/>
-                <w:sz w:val="20"/>
-              </w:rPr>
-              <w:t>Periglacial</w:t>
-            </w:r>
-          </w:p>
-        </w:tc>
-        <w:tc>
-          <w:tcPr>
-            <w:tcW w:type="dxa" w:w="1506"/>
-            <w:vMerge/>
-          </w:tcPr>
-          <w:p/>
-        </w:tc>
-        <w:tc>
-          <w:tcPr>
-            <w:tcW w:type="dxa" w:w="1506"/>
-            <w:vMerge/>
-          </w:tcPr>
-          <w:p/>
-        </w:tc>
-        <w:tc>
-          <w:tcPr>
-            <w:tcW w:type="dxa" w:w="1506"/>
-          </w:tcPr>
-          <w:p>
-            <w:r>
-              <w:rPr>
-                <w:rFonts w:ascii="Times New Roman" w:hAnsi="Times New Roman"/>
-                <w:sz w:val="20"/>
-              </w:rPr>
-              <w:t>Periglacial</w:t>
-            </w:r>
-          </w:p>
-        </w:tc>
-        <w:tc>
-          <w:tcPr>
-            <w:tcW w:type="dxa" w:w="1506"/>
-            <w:vMerge/>
-          </w:tcPr>
-          <w:p/>
-        </w:tc>
-      </w:tr>
-      <w:tr>
-        <w:tc>
-          <w:tcPr>
-            <w:tcW w:type="dxa" w:w="1506"/>
-            <w:vMerge/>
-          </w:tcPr>
-          <w:p/>
-        </w:tc>
-        <w:tc>
-          <w:tcPr>
-            <w:tcW w:type="dxa" w:w="1506"/>
-            <w:vMerge/>
-          </w:tcPr>
-          <w:p/>
-        </w:tc>
-        <w:tc>
-          <w:tcPr>
-            <w:tcW w:type="dxa" w:w="1506"/>
-          </w:tcPr>
-          <w:p>
-            <w:r>
-              <w:rPr>
-                <w:rFonts w:ascii="Times New Roman" w:hAnsi="Times New Roman"/>
-                <w:sz w:val="20"/>
-              </w:rPr>
-              <w:t>Glacial</w:t>
-            </w:r>
-          </w:p>
-        </w:tc>
-        <w:tc>
-          <w:tcPr>
-            <w:tcW w:type="dxa" w:w="1506"/>
-            <w:vMerge/>
-          </w:tcPr>
-          <w:p/>
-        </w:tc>
-        <w:tc>
-          <w:tcPr>
-            <w:tcW w:type="dxa" w:w="1506"/>
-            <w:vMerge/>
-          </w:tcPr>
-          <w:p/>
-        </w:tc>
-        <w:tc>
-          <w:tcPr>
-            <w:tcW w:type="dxa" w:w="1506"/>
-          </w:tcPr>
-          <w:p>
-            <w:r>
-              <w:rPr>
-                <w:rFonts w:ascii="Times New Roman" w:hAnsi="Times New Roman"/>
-                <w:sz w:val="20"/>
-              </w:rPr>
-              <w:t>Glacial</w:t>
-            </w:r>
-          </w:p>
-        </w:tc>
-        <w:tc>
-          <w:tcPr>
-            <w:tcW w:type="dxa" w:w="1506"/>
-            <w:vMerge/>
-          </w:tcPr>
-          <w:p/>
-        </w:tc>
-      </w:tr>
-      <w:tr>
-        <w:tc>
-          <w:tcPr>
-            <w:tcW w:type="dxa" w:w="1506"/>
-            <w:vMerge w:val="restart"/>
-          </w:tcPr>
-          <w:p>
-            <w:r>
-              <w:rPr>
-                <w:rFonts w:ascii="Times New Roman" w:hAnsi="Times New Roman"/>
-                <w:sz w:val="20"/>
-              </w:rPr>
-              <w:t>Matrix minerals</w:t>
-            </w:r>
-          </w:p>
-        </w:tc>
-        <w:tc>
-          <w:tcPr>
-            <w:tcW w:type="dxa" w:w="1506"/>
-            <w:vMerge w:val="restart"/>
-          </w:tcPr>
-          <w:p>
-            <w:r>
-              <w:rPr>
-                <w:rFonts w:ascii="Times New Roman" w:hAnsi="Times New Roman"/>
-                <w:sz w:val="20"/>
-              </w:rPr>
-              <w:t>YesDetermines thermal properties.</w:t>
-            </w:r>
-          </w:p>
-        </w:tc>
-        <w:tc>
-          <w:tcPr>
-            <w:tcW w:type="dxa" w:w="1506"/>
-          </w:tcPr>
-          <w:p>
-            <w:r>
-              <w:rPr>
-                <w:rFonts w:ascii="Times New Roman" w:hAnsi="Times New Roman"/>
-                <w:sz w:val="20"/>
-              </w:rPr>
-              <w:t>Excavation/operation</w:t>
-            </w:r>
-          </w:p>
-        </w:tc>
-        <w:tc>
-          <w:tcPr>
-            <w:tcW w:type="dxa" w:w="1506"/>
-          </w:tcPr>
-          <w:p>
-            <w:r>
-              <w:rPr>
-                <w:rFonts w:ascii="Times New Roman" w:hAnsi="Times New Roman"/>
-                <w:sz w:val="20"/>
-              </w:rPr>
-              <w:t>Heat transport neglected (see Section 2.1.7).</w:t>
-            </w:r>
-          </w:p>
-        </w:tc>
-        <w:tc>
-          <w:tcPr>
-            <w:tcW w:type="dxa" w:w="1506"/>
-            <w:vMerge w:val="restart"/>
-          </w:tcPr>
-          <w:p>
-            <w:r>
-              <w:rPr>
-                <w:rFonts w:ascii="Times New Roman" w:hAnsi="Times New Roman"/>
-                <w:sz w:val="20"/>
-              </w:rPr>
-              <w:t>No</w:t>
-            </w:r>
-          </w:p>
-        </w:tc>
-        <w:tc>
-          <w:tcPr>
-            <w:tcW w:type="dxa" w:w="1506"/>
-          </w:tcPr>
-          <w:p>
-            <w:r>
-              <w:rPr>
-                <w:rFonts w:ascii="Times New Roman" w:hAnsi="Times New Roman"/>
-                <w:sz w:val="20"/>
-              </w:rPr>
-              <w:t>Excavation/operation</w:t>
-            </w:r>
-          </w:p>
-        </w:tc>
-        <w:tc>
-          <w:tcPr>
-            <w:tcW w:type="dxa" w:w="1506"/>
-            <w:vMerge w:val="restart"/>
-          </w:tcPr>
-          <w:p>
-            <w:r>
-              <w:rPr>
-                <w:rFonts w:ascii="Times New Roman" w:hAnsi="Times New Roman"/>
-                <w:sz w:val="20"/>
-              </w:rPr>
-              <w:t>—</w:t>
-            </w:r>
-          </w:p>
-        </w:tc>
-      </w:tr>
-      <w:tr>
-        <w:tc>
-          <w:tcPr>
-            <w:tcW w:type="dxa" w:w="1506"/>
-            <w:vMerge/>
-          </w:tcPr>
-          <w:p/>
-        </w:tc>
-        <w:tc>
-          <w:tcPr>
-            <w:tcW w:type="dxa" w:w="1506"/>
-            <w:vMerge/>
-          </w:tcPr>
-          <w:p/>
-        </w:tc>
-        <w:tc>
-          <w:tcPr>
-            <w:tcW w:type="dxa" w:w="1506"/>
-          </w:tcPr>
-          <w:p>
-            <w:r>
-              <w:rPr>
-                <w:rFonts w:ascii="Times New Roman" w:hAnsi="Times New Roman"/>
-                <w:sz w:val="20"/>
-              </w:rPr>
-              <w:t>Temperate</w:t>
-            </w:r>
-          </w:p>
-        </w:tc>
-        <w:tc>
-          <w:tcPr>
-            <w:tcW w:type="dxa" w:w="1506"/>
-          </w:tcPr>
-          <w:p>
-            <w:r>
-              <w:rPr>
-                <w:rFonts w:ascii="Times New Roman" w:hAnsi="Times New Roman"/>
-                <w:sz w:val="20"/>
-              </w:rPr>
-              <w:t>Use of site-specific thermal properties.</w:t>
-            </w:r>
-          </w:p>
-        </w:tc>
-        <w:tc>
-          <w:tcPr>
-            <w:tcW w:type="dxa" w:w="1506"/>
-            <w:vMerge/>
-          </w:tcPr>
-          <w:p/>
-        </w:tc>
-        <w:tc>
-          <w:tcPr>
-            <w:tcW w:type="dxa" w:w="1506"/>
-          </w:tcPr>
-          <w:p>
-            <w:r>
-              <w:rPr>
-                <w:rFonts w:ascii="Times New Roman" w:hAnsi="Times New Roman"/>
-                <w:sz w:val="20"/>
-              </w:rPr>
-              <w:t>Temperate</w:t>
-            </w:r>
-          </w:p>
-        </w:tc>
-        <w:tc>
-          <w:tcPr>
-            <w:tcW w:type="dxa" w:w="1506"/>
-            <w:vMerge/>
-          </w:tcPr>
-          <w:p/>
-        </w:tc>
-      </w:tr>
-      <w:tr>
-        <w:tc>
-          <w:tcPr>
-            <w:tcW w:type="dxa" w:w="1506"/>
-            <w:vMerge/>
-          </w:tcPr>
-          <w:p/>
-        </w:tc>
-        <w:tc>
-          <w:tcPr>
-            <w:tcW w:type="dxa" w:w="1506"/>
-            <w:vMerge/>
-          </w:tcPr>
-          <w:p/>
-        </w:tc>
-        <w:tc>
-          <w:tcPr>
-            <w:tcW w:type="dxa" w:w="1506"/>
-          </w:tcPr>
-          <w:p>
-            <w:r>
-              <w:rPr>
-                <w:rFonts w:ascii="Times New Roman" w:hAnsi="Times New Roman"/>
-                <w:sz w:val="20"/>
-              </w:rPr>
-              <w:t>Periglacial</w:t>
-            </w:r>
-          </w:p>
-        </w:tc>
-        <w:tc>
-          <w:tcPr>
-            <w:tcW w:type="dxa" w:w="1506"/>
-            <w:vMerge w:val="restart"/>
-          </w:tcPr>
-          <w:p>
-            <w:r>
-              <w:rPr>
-                <w:rFonts w:ascii="Times New Roman" w:hAnsi="Times New Roman"/>
-                <w:sz w:val="20"/>
-              </w:rPr>
-              <w:t>Use of site-specific thermal properties in permafrost model, Climate report.</w:t>
-            </w:r>
-          </w:p>
-        </w:tc>
-        <w:tc>
-          <w:tcPr>
-            <w:tcW w:type="dxa" w:w="1506"/>
-            <w:vMerge/>
-          </w:tcPr>
-          <w:p/>
-        </w:tc>
-        <w:tc>
-          <w:tcPr>
-            <w:tcW w:type="dxa" w:w="1506"/>
-          </w:tcPr>
-          <w:p>
-            <w:r>
-              <w:rPr>
-                <w:rFonts w:ascii="Times New Roman" w:hAnsi="Times New Roman"/>
-                <w:sz w:val="20"/>
-              </w:rPr>
-              <w:t>Periglacial</w:t>
-            </w:r>
-          </w:p>
-        </w:tc>
-        <w:tc>
-          <w:tcPr>
-            <w:tcW w:type="dxa" w:w="1506"/>
-            <w:vMerge/>
-          </w:tcPr>
-          <w:p/>
-        </w:tc>
-      </w:tr>
-      <w:tr>
-        <w:tc>
-          <w:tcPr>
-            <w:tcW w:type="dxa" w:w="1506"/>
-            <w:vMerge/>
-          </w:tcPr>
-          <w:p/>
-        </w:tc>
-        <w:tc>
-          <w:tcPr>
-            <w:tcW w:type="dxa" w:w="1506"/>
-            <w:vMerge/>
-          </w:tcPr>
-          <w:p/>
-        </w:tc>
-        <w:tc>
-          <w:tcPr>
-            <w:tcW w:type="dxa" w:w="1506"/>
-          </w:tcPr>
-          <w:p>
-            <w:r>
-              <w:rPr>
-                <w:rFonts w:ascii="Times New Roman" w:hAnsi="Times New Roman"/>
-                <w:sz w:val="20"/>
-              </w:rPr>
-              <w:t>Glacial</w:t>
-            </w:r>
-          </w:p>
-        </w:tc>
-        <w:tc>
-          <w:tcPr>
-            <w:tcW w:type="dxa" w:w="1506"/>
-            <w:vMerge/>
-          </w:tcPr>
-          <w:p/>
-        </w:tc>
-        <w:tc>
-          <w:tcPr>
-            <w:tcW w:type="dxa" w:w="1506"/>
-            <w:vMerge/>
-          </w:tcPr>
-          <w:p/>
-        </w:tc>
-        <w:tc>
-          <w:tcPr>
-            <w:tcW w:type="dxa" w:w="1506"/>
-          </w:tcPr>
-          <w:p>
-            <w:r>
-              <w:rPr>
-                <w:rFonts w:ascii="Times New Roman" w:hAnsi="Times New Roman"/>
-                <w:sz w:val="20"/>
-              </w:rPr>
-              <w:t>Glacial</w:t>
-            </w:r>
-          </w:p>
-        </w:tc>
-        <w:tc>
-          <w:tcPr>
-            <w:tcW w:type="dxa" w:w="1506"/>
-            <w:vMerge/>
-          </w:tcPr>
-          <w:p/>
-        </w:tc>
-      </w:tr>
-      <w:tr>
-        <w:tc>
-          <w:tcPr>
-            <w:tcW w:type="dxa" w:w="1506"/>
-            <w:vMerge w:val="restart"/>
-          </w:tcPr>
-          <w:p>
-            <w:r>
-              <w:rPr>
-                <w:rFonts w:ascii="Times New Roman" w:hAnsi="Times New Roman"/>
-                <w:sz w:val="20"/>
-              </w:rPr>
-              <w:t>Fracture minerals</w:t>
-            </w:r>
-          </w:p>
-        </w:tc>
-        <w:tc>
-          <w:tcPr>
-            <w:tcW w:type="dxa" w:w="1506"/>
-            <w:vMerge w:val="restart"/>
-          </w:tcPr>
-          <w:p>
-            <w:r>
-              <w:rPr>
-                <w:rFonts w:ascii="Times New Roman" w:hAnsi="Times New Roman"/>
-                <w:sz w:val="20"/>
-              </w:rPr>
-              <w:t>YesMarginally and locally.</w:t>
-            </w:r>
-          </w:p>
-        </w:tc>
-        <w:tc>
-          <w:tcPr>
-            <w:tcW w:type="dxa" w:w="1506"/>
-          </w:tcPr>
-          <w:p>
-            <w:r>
-              <w:rPr>
-                <w:rFonts w:ascii="Times New Roman" w:hAnsi="Times New Roman"/>
-                <w:sz w:val="20"/>
-              </w:rPr>
-              <w:t>Excavation/operation</w:t>
-            </w:r>
-          </w:p>
-        </w:tc>
-        <w:tc>
-          <w:tcPr>
-            <w:tcW w:type="dxa" w:w="1506"/>
-          </w:tcPr>
-          <w:p>
-            <w:r>
-              <w:rPr>
-                <w:rFonts w:ascii="Times New Roman" w:hAnsi="Times New Roman"/>
-                <w:sz w:val="20"/>
-              </w:rPr>
-              <w:t>Heat transport neglected (see Section 2.1.7).</w:t>
-            </w:r>
-          </w:p>
-        </w:tc>
-        <w:tc>
-          <w:tcPr>
-            <w:tcW w:type="dxa" w:w="1506"/>
-            <w:vMerge w:val="restart"/>
-          </w:tcPr>
-          <w:p>
-            <w:r>
-              <w:rPr>
-                <w:rFonts w:ascii="Times New Roman" w:hAnsi="Times New Roman"/>
-                <w:sz w:val="20"/>
-              </w:rPr>
-              <w:t>NoBut indirectly through temperature and groundwater composition.</w:t>
-            </w:r>
-          </w:p>
-        </w:tc>
-        <w:tc>
-          <w:tcPr>
-            <w:tcW w:type="dxa" w:w="1506"/>
-          </w:tcPr>
-          <w:p>
-            <w:r>
-              <w:rPr>
-                <w:rFonts w:ascii="Times New Roman" w:hAnsi="Times New Roman"/>
-                <w:sz w:val="20"/>
-              </w:rPr>
-              <w:t>Excavation/operation</w:t>
-            </w:r>
-          </w:p>
-        </w:tc>
-        <w:tc>
-          <w:tcPr>
-            <w:tcW w:type="dxa" w:w="1506"/>
-            <w:vMerge w:val="restart"/>
-          </w:tcPr>
-          <w:p>
-            <w:r>
-              <w:rPr>
-                <w:rFonts w:ascii="Times New Roman" w:hAnsi="Times New Roman"/>
-                <w:sz w:val="20"/>
-              </w:rPr>
-              <w:t>See chemical processes in Chapter 5.</w:t>
-            </w:r>
-          </w:p>
-        </w:tc>
-      </w:tr>
-      <w:tr>
-        <w:tc>
-          <w:tcPr>
-            <w:tcW w:type="dxa" w:w="1506"/>
-            <w:vMerge/>
-          </w:tcPr>
-          <w:p/>
-        </w:tc>
-        <w:tc>
-          <w:tcPr>
-            <w:tcW w:type="dxa" w:w="1506"/>
-            <w:vMerge/>
-          </w:tcPr>
-          <w:p/>
-        </w:tc>
-        <w:tc>
-          <w:tcPr>
-            <w:tcW w:type="dxa" w:w="1506"/>
-          </w:tcPr>
-          <w:p>
-            <w:r>
-              <w:rPr>
-                <w:rFonts w:ascii="Times New Roman" w:hAnsi="Times New Roman"/>
-                <w:sz w:val="20"/>
-              </w:rPr>
-              <w:t>Temperate</w:t>
-            </w:r>
-          </w:p>
-        </w:tc>
-        <w:tc>
-          <w:tcPr>
-            <w:tcW w:type="dxa" w:w="1506"/>
-          </w:tcPr>
-          <w:p>
-            <w:r>
-              <w:rPr>
-                <w:rFonts w:ascii="Times New Roman" w:hAnsi="Times New Roman"/>
-                <w:sz w:val="20"/>
-              </w:rPr>
-              <w:t>Influence neglected; little significance.</w:t>
-            </w:r>
-          </w:p>
-        </w:tc>
-        <w:tc>
-          <w:tcPr>
-            <w:tcW w:type="dxa" w:w="1506"/>
-            <w:vMerge/>
-          </w:tcPr>
-          <w:p/>
-        </w:tc>
-        <w:tc>
-          <w:tcPr>
-            <w:tcW w:type="dxa" w:w="1506"/>
-          </w:tcPr>
-          <w:p>
-            <w:r>
-              <w:rPr>
-                <w:rFonts w:ascii="Times New Roman" w:hAnsi="Times New Roman"/>
-                <w:sz w:val="20"/>
-              </w:rPr>
-              <w:t>Temperate</w:t>
-            </w:r>
-          </w:p>
-        </w:tc>
-        <w:tc>
-          <w:tcPr>
-            <w:tcW w:type="dxa" w:w="1506"/>
-            <w:vMerge/>
-          </w:tcPr>
-          <w:p/>
-        </w:tc>
-      </w:tr>
-      <w:tr>
-        <w:tc>
-          <w:tcPr>
-            <w:tcW w:type="dxa" w:w="1506"/>
-            <w:vMerge/>
-          </w:tcPr>
-          <w:p/>
-        </w:tc>
-        <w:tc>
-          <w:tcPr>
-            <w:tcW w:type="dxa" w:w="1506"/>
-            <w:vMerge/>
-          </w:tcPr>
-          <w:p/>
-        </w:tc>
-        <w:tc>
-          <w:tcPr>
-            <w:tcW w:type="dxa" w:w="1506"/>
-          </w:tcPr>
-          <w:p>
-            <w:r>
-              <w:rPr>
-                <w:rFonts w:ascii="Times New Roman" w:hAnsi="Times New Roman"/>
-                <w:sz w:val="20"/>
-              </w:rPr>
-              <w:t>Periglacial</w:t>
-            </w:r>
-          </w:p>
-        </w:tc>
-        <w:tc>
-          <w:tcPr>
-            <w:tcW w:type="dxa" w:w="1506"/>
-            <w:vMerge w:val="restart"/>
-          </w:tcPr>
-          <w:p>
-            <w:r>
-              <w:rPr>
-                <w:rFonts w:ascii="Times New Roman" w:hAnsi="Times New Roman"/>
-                <w:sz w:val="20"/>
-              </w:rPr>
-              <w:t>Influence neglected; little significance, Climate report.</w:t>
-            </w:r>
-          </w:p>
-        </w:tc>
-        <w:tc>
-          <w:tcPr>
-            <w:tcW w:type="dxa" w:w="1506"/>
-            <w:vMerge/>
-          </w:tcPr>
-          <w:p/>
-        </w:tc>
-        <w:tc>
-          <w:tcPr>
-            <w:tcW w:type="dxa" w:w="1506"/>
-          </w:tcPr>
-          <w:p>
-            <w:r>
-              <w:rPr>
-                <w:rFonts w:ascii="Times New Roman" w:hAnsi="Times New Roman"/>
-                <w:sz w:val="20"/>
-              </w:rPr>
-              <w:t>Periglacial</w:t>
-            </w:r>
-          </w:p>
-        </w:tc>
-        <w:tc>
-          <w:tcPr>
-            <w:tcW w:type="dxa" w:w="1506"/>
-            <w:vMerge/>
-          </w:tcPr>
-          <w:p/>
-        </w:tc>
-      </w:tr>
-      <w:tr>
-        <w:tc>
-          <w:tcPr>
-            <w:tcW w:type="dxa" w:w="1506"/>
-            <w:vMerge/>
-          </w:tcPr>
-          <w:p/>
-        </w:tc>
-        <w:tc>
-          <w:tcPr>
-            <w:tcW w:type="dxa" w:w="1506"/>
-            <w:vMerge/>
-          </w:tcPr>
-          <w:p/>
-        </w:tc>
-        <w:tc>
-          <w:tcPr>
-            <w:tcW w:type="dxa" w:w="1506"/>
-          </w:tcPr>
-          <w:p>
-            <w:r>
-              <w:rPr>
-                <w:rFonts w:ascii="Times New Roman" w:hAnsi="Times New Roman"/>
-                <w:sz w:val="20"/>
-              </w:rPr>
-              <w:t>Glacial</w:t>
-            </w:r>
-          </w:p>
-        </w:tc>
-        <w:tc>
-          <w:tcPr>
-            <w:tcW w:type="dxa" w:w="1506"/>
-            <w:vMerge/>
-          </w:tcPr>
-          <w:p/>
-        </w:tc>
-        <w:tc>
-          <w:tcPr>
-            <w:tcW w:type="dxa" w:w="1506"/>
-            <w:vMerge/>
-          </w:tcPr>
-          <w:p/>
-        </w:tc>
-        <w:tc>
-          <w:tcPr>
-            <w:tcW w:type="dxa" w:w="1506"/>
-          </w:tcPr>
-          <w:p>
-            <w:r>
-              <w:rPr>
-                <w:rFonts w:ascii="Times New Roman" w:hAnsi="Times New Roman"/>
-                <w:sz w:val="20"/>
-              </w:rPr>
-              <w:t>Glacial</w:t>
-            </w:r>
-          </w:p>
-        </w:tc>
-        <w:tc>
-          <w:tcPr>
-            <w:tcW w:type="dxa" w:w="1506"/>
-            <w:vMerge/>
-          </w:tcPr>
-          <w:p/>
-        </w:tc>
-      </w:tr>
-      <w:tr>
-        <w:tc>
-          <w:tcPr>
-            <w:tcW w:type="dxa" w:w="1506"/>
-            <w:vMerge w:val="restart"/>
-          </w:tcPr>
-          <w:p>
-            <w:r>
-              <w:rPr>
-                <w:rFonts w:ascii="Times New Roman" w:hAnsi="Times New Roman"/>
-                <w:sz w:val="20"/>
-              </w:rPr>
-              <w:t>Groundwater composition</w:t>
-            </w:r>
-          </w:p>
-        </w:tc>
-        <w:tc>
-          <w:tcPr>
-            <w:tcW w:type="dxa" w:w="1506"/>
-            <w:vMerge w:val="restart"/>
-          </w:tcPr>
-          <w:p>
-            <w:r>
-              <w:rPr>
-                <w:rFonts w:ascii="Times New Roman" w:hAnsi="Times New Roman"/>
-                <w:sz w:val="20"/>
-              </w:rPr>
-              <w:t>No</w:t>
-            </w:r>
-          </w:p>
-        </w:tc>
-        <w:tc>
-          <w:tcPr>
-            <w:tcW w:type="dxa" w:w="1506"/>
-          </w:tcPr>
-          <w:p>
-            <w:r>
-              <w:rPr>
-                <w:rFonts w:ascii="Times New Roman" w:hAnsi="Times New Roman"/>
-                <w:sz w:val="20"/>
-              </w:rPr>
-              <w:t>Excavation/operation</w:t>
-            </w:r>
-          </w:p>
-        </w:tc>
-        <w:tc>
-          <w:tcPr>
-            <w:tcW w:type="dxa" w:w="1506"/>
-            <w:vMerge w:val="restart"/>
-          </w:tcPr>
-          <w:p>
-            <w:r>
-              <w:rPr>
-                <w:rFonts w:ascii="Times New Roman" w:hAnsi="Times New Roman"/>
-                <w:sz w:val="20"/>
-              </w:rPr>
-              <w:t>—</w:t>
-            </w:r>
-          </w:p>
-        </w:tc>
-        <w:tc>
-          <w:tcPr>
-            <w:tcW w:type="dxa" w:w="1506"/>
-            <w:vMerge w:val="restart"/>
-          </w:tcPr>
-          <w:p>
-            <w:r>
-              <w:rPr>
-                <w:rFonts w:ascii="Times New Roman" w:hAnsi="Times New Roman"/>
-                <w:sz w:val="20"/>
-              </w:rPr>
-              <w:t>NoBut indirectly through temperature.</w:t>
-            </w:r>
-          </w:p>
-        </w:tc>
-        <w:tc>
-          <w:tcPr>
-            <w:tcW w:type="dxa" w:w="1506"/>
-          </w:tcPr>
-          <w:p>
-            <w:r>
-              <w:rPr>
-                <w:rFonts w:ascii="Times New Roman" w:hAnsi="Times New Roman"/>
-                <w:sz w:val="20"/>
-              </w:rPr>
-              <w:t>Excavation/operation</w:t>
-            </w:r>
-          </w:p>
-        </w:tc>
-        <w:tc>
-          <w:tcPr>
-            <w:tcW w:type="dxa" w:w="1506"/>
-            <w:vMerge w:val="restart"/>
-          </w:tcPr>
-          <w:p>
-            <w:r>
-              <w:rPr>
-                <w:rFonts w:ascii="Times New Roman" w:hAnsi="Times New Roman"/>
-                <w:sz w:val="20"/>
-              </w:rPr>
-              <w:t>See chemical processes in Chapter 5.</w:t>
-            </w:r>
-          </w:p>
-        </w:tc>
-      </w:tr>
-      <w:tr>
-        <w:tc>
-          <w:tcPr>
-            <w:tcW w:type="dxa" w:w="1506"/>
-            <w:vMerge/>
-          </w:tcPr>
-          <w:p/>
-        </w:tc>
-        <w:tc>
-          <w:tcPr>
-            <w:tcW w:type="dxa" w:w="1506"/>
-            <w:vMerge/>
-          </w:tcPr>
-          <w:p/>
-        </w:tc>
-        <w:tc>
-          <w:tcPr>
-            <w:tcW w:type="dxa" w:w="1506"/>
-          </w:tcPr>
-          <w:p>
-            <w:r>
-              <w:rPr>
-                <w:rFonts w:ascii="Times New Roman" w:hAnsi="Times New Roman"/>
-                <w:sz w:val="20"/>
-              </w:rPr>
-              <w:t>Temperate</w:t>
-            </w:r>
-          </w:p>
-        </w:tc>
-        <w:tc>
-          <w:tcPr>
-            <w:tcW w:type="dxa" w:w="1506"/>
-            <w:vMerge/>
-          </w:tcPr>
-          <w:p/>
-        </w:tc>
-        <w:tc>
-          <w:tcPr>
-            <w:tcW w:type="dxa" w:w="1506"/>
-            <w:vMerge/>
-          </w:tcPr>
-          <w:p/>
-        </w:tc>
-        <w:tc>
-          <w:tcPr>
-            <w:tcW w:type="dxa" w:w="1506"/>
-          </w:tcPr>
-          <w:p>
-            <w:r>
-              <w:rPr>
-                <w:rFonts w:ascii="Times New Roman" w:hAnsi="Times New Roman"/>
-                <w:sz w:val="20"/>
-              </w:rPr>
-              <w:t>Temperate</w:t>
-            </w:r>
-          </w:p>
-        </w:tc>
-        <w:tc>
-          <w:tcPr>
-            <w:tcW w:type="dxa" w:w="1506"/>
-            <w:vMerge/>
-          </w:tcPr>
-          <w:p/>
-        </w:tc>
-      </w:tr>
-      <w:tr>
-        <w:tc>
-          <w:tcPr>
-            <w:tcW w:type="dxa" w:w="1506"/>
-            <w:vMerge/>
-          </w:tcPr>
-          <w:p/>
-        </w:tc>
-        <w:tc>
-          <w:tcPr>
-            <w:tcW w:type="dxa" w:w="1506"/>
-            <w:vMerge/>
-          </w:tcPr>
-          <w:p/>
-        </w:tc>
-        <w:tc>
-          <w:tcPr>
-            <w:tcW w:type="dxa" w:w="1506"/>
-          </w:tcPr>
-          <w:p>
-            <w:r>
-              <w:rPr>
-                <w:rFonts w:ascii="Times New Roman" w:hAnsi="Times New Roman"/>
-                <w:sz w:val="20"/>
-              </w:rPr>
-              <w:t>Periglacial</w:t>
-            </w:r>
-          </w:p>
-        </w:tc>
-        <w:tc>
-          <w:tcPr>
-            <w:tcW w:type="dxa" w:w="1506"/>
-            <w:vMerge/>
-          </w:tcPr>
-          <w:p/>
-        </w:tc>
-        <w:tc>
-          <w:tcPr>
-            <w:tcW w:type="dxa" w:w="1506"/>
-            <w:vMerge/>
-          </w:tcPr>
-          <w:p/>
-        </w:tc>
-        <w:tc>
-          <w:tcPr>
-            <w:tcW w:type="dxa" w:w="1506"/>
-          </w:tcPr>
-          <w:p>
-            <w:r>
-              <w:rPr>
-                <w:rFonts w:ascii="Times New Roman" w:hAnsi="Times New Roman"/>
-                <w:sz w:val="20"/>
-              </w:rPr>
-              <w:t>Periglacial</w:t>
-            </w:r>
-          </w:p>
-        </w:tc>
-        <w:tc>
-          <w:tcPr>
-            <w:tcW w:type="dxa" w:w="1506"/>
-            <w:vMerge/>
-          </w:tcPr>
-          <w:p/>
-        </w:tc>
-      </w:tr>
-      <w:tr>
-        <w:tc>
-          <w:tcPr>
-            <w:tcW w:type="dxa" w:w="1506"/>
-            <w:vMerge/>
-          </w:tcPr>
-          <w:p/>
-        </w:tc>
-        <w:tc>
-          <w:tcPr>
-            <w:tcW w:type="dxa" w:w="1506"/>
-            <w:vMerge/>
-          </w:tcPr>
-          <w:p/>
-        </w:tc>
-        <w:tc>
-          <w:tcPr>
-            <w:tcW w:type="dxa" w:w="1506"/>
-          </w:tcPr>
-          <w:p>
-            <w:r>
-              <w:rPr>
-                <w:rFonts w:ascii="Times New Roman" w:hAnsi="Times New Roman"/>
-                <w:sz w:val="20"/>
-              </w:rPr>
-              <w:t>Glacial</w:t>
-            </w:r>
-          </w:p>
-        </w:tc>
-        <w:tc>
-          <w:tcPr>
-            <w:tcW w:type="dxa" w:w="1506"/>
-            <w:vMerge/>
-          </w:tcPr>
-          <w:p/>
-        </w:tc>
-        <w:tc>
-          <w:tcPr>
-            <w:tcW w:type="dxa" w:w="1506"/>
-            <w:vMerge/>
-          </w:tcPr>
-          <w:p/>
-        </w:tc>
-        <w:tc>
-          <w:tcPr>
-            <w:tcW w:type="dxa" w:w="1506"/>
-          </w:tcPr>
-          <w:p>
-            <w:r>
-              <w:rPr>
-                <w:rFonts w:ascii="Times New Roman" w:hAnsi="Times New Roman"/>
-                <w:sz w:val="20"/>
-              </w:rPr>
-              <w:t>Glacial</w:t>
+              <w:t>Failed canister</w:t>
             </w:r>
           </w:p>
         </w:tc>
@@ -3299,6 +1584,7 @@
                 <w:sz w:val="20"/>
               </w:rPr>
               <w:t>No</w:t>
+              <w:br/>
             </w:r>
           </w:p>
         </w:tc>
@@ -3312,7 +1598,7 @@
                 <w:rFonts w:ascii="Times New Roman" w:hAnsi="Times New Roman"/>
                 <w:sz w:val="20"/>
               </w:rPr>
-              <w:t>Excavation/operation</w:t>
+              <w:t>Intact canister</w:t>
             </w:r>
           </w:p>
         </w:tc>
@@ -3327,7 +1613,6 @@
                 <w:rFonts w:ascii="Times New Roman" w:hAnsi="Times New Roman"/>
                 <w:sz w:val="20"/>
               </w:rPr>
-              <w:t>—</w:t>
             </w:r>
           </w:p>
         </w:tc>
@@ -3342,7 +1627,9 @@
                 <w:rFonts w:ascii="Times New Roman" w:hAnsi="Times New Roman"/>
                 <w:sz w:val="20"/>
               </w:rPr>
-              <w:t>No</w:t>
+              <w:t>Yes</w:t>
+              <w:br/>
+              <w:t>Negligible compared to other processes influencing the gas composition.</w:t>
             </w:r>
           </w:p>
         </w:tc>
@@ -3356,7 +1643,7 @@
                 <w:rFonts w:ascii="Times New Roman" w:hAnsi="Times New Roman"/>
                 <w:sz w:val="20"/>
               </w:rPr>
-              <w:t>Excavation/operation</w:t>
+              <w:t>Intact canister</w:t>
             </w:r>
           </w:p>
         </w:tc>
@@ -3371,7 +1658,6 @@
                 <w:rFonts w:ascii="Times New Roman" w:hAnsi="Times New Roman"/>
                 <w:sz w:val="20"/>
               </w:rPr>
-              <w:t>—</w:t>
             </w:r>
           </w:p>
         </w:tc>
@@ -3401,7 +1687,7 @@
                 <w:rFonts w:ascii="Times New Roman" w:hAnsi="Times New Roman"/>
                 <w:sz w:val="20"/>
               </w:rPr>
-              <w:t>Temperate</w:t>
+              <w:t>Failed canister</w:t>
             </w:r>
           </w:p>
         </w:tc>
@@ -3429,751 +1715,7 @@
                 <w:rFonts w:ascii="Times New Roman" w:hAnsi="Times New Roman"/>
                 <w:sz w:val="20"/>
               </w:rPr>
-              <w:t>Temperate</w:t>
-            </w:r>
-          </w:p>
-        </w:tc>
-        <w:tc>
-          <w:tcPr>
-            <w:tcW w:type="dxa" w:w="1506"/>
-            <w:vMerge/>
-          </w:tcPr>
-          <w:p/>
-        </w:tc>
-      </w:tr>
-      <w:tr>
-        <w:tc>
-          <w:tcPr>
-            <w:tcW w:type="dxa" w:w="1506"/>
-            <w:vMerge/>
-          </w:tcPr>
-          <w:p/>
-        </w:tc>
-        <w:tc>
-          <w:tcPr>
-            <w:tcW w:type="dxa" w:w="1506"/>
-            <w:vMerge/>
-          </w:tcPr>
-          <w:p/>
-        </w:tc>
-        <w:tc>
-          <w:tcPr>
-            <w:tcW w:type="dxa" w:w="1506"/>
-          </w:tcPr>
-          <w:p>
-            <w:r>
-              <w:rPr>
-                <w:rFonts w:ascii="Times New Roman" w:hAnsi="Times New Roman"/>
-                <w:sz w:val="20"/>
-              </w:rPr>
-              <w:t>Periglacial</w:t>
-            </w:r>
-          </w:p>
-        </w:tc>
-        <w:tc>
-          <w:tcPr>
-            <w:tcW w:type="dxa" w:w="1506"/>
-            <w:vMerge/>
-          </w:tcPr>
-          <w:p/>
-        </w:tc>
-        <w:tc>
-          <w:tcPr>
-            <w:tcW w:type="dxa" w:w="1506"/>
-            <w:vMerge/>
-          </w:tcPr>
-          <w:p/>
-        </w:tc>
-        <w:tc>
-          <w:tcPr>
-            <w:tcW w:type="dxa" w:w="1506"/>
-          </w:tcPr>
-          <w:p>
-            <w:r>
-              <w:rPr>
-                <w:rFonts w:ascii="Times New Roman" w:hAnsi="Times New Roman"/>
-                <w:sz w:val="20"/>
-              </w:rPr>
-              <w:t>Periglacial</w:t>
-            </w:r>
-          </w:p>
-        </w:tc>
-        <w:tc>
-          <w:tcPr>
-            <w:tcW w:type="dxa" w:w="1506"/>
-            <w:vMerge/>
-          </w:tcPr>
-          <w:p/>
-        </w:tc>
-      </w:tr>
-      <w:tr>
-        <w:tc>
-          <w:tcPr>
-            <w:tcW w:type="dxa" w:w="1506"/>
-            <w:vMerge/>
-          </w:tcPr>
-          <w:p/>
-        </w:tc>
-        <w:tc>
-          <w:tcPr>
-            <w:tcW w:type="dxa" w:w="1506"/>
-            <w:vMerge/>
-          </w:tcPr>
-          <w:p/>
-        </w:tc>
-        <w:tc>
-          <w:tcPr>
-            <w:tcW w:type="dxa" w:w="1506"/>
-          </w:tcPr>
-          <w:p>
-            <w:r>
-              <w:rPr>
-                <w:rFonts w:ascii="Times New Roman" w:hAnsi="Times New Roman"/>
-                <w:sz w:val="20"/>
-              </w:rPr>
-              <w:t>Glacial</w:t>
-            </w:r>
-          </w:p>
-        </w:tc>
-        <w:tc>
-          <w:tcPr>
-            <w:tcW w:type="dxa" w:w="1506"/>
-            <w:vMerge/>
-          </w:tcPr>
-          <w:p/>
-        </w:tc>
-        <w:tc>
-          <w:tcPr>
-            <w:tcW w:type="dxa" w:w="1506"/>
-            <w:vMerge/>
-          </w:tcPr>
-          <w:p/>
-        </w:tc>
-        <w:tc>
-          <w:tcPr>
-            <w:tcW w:type="dxa" w:w="1506"/>
-          </w:tcPr>
-          <w:p>
-            <w:r>
-              <w:rPr>
-                <w:rFonts w:ascii="Times New Roman" w:hAnsi="Times New Roman"/>
-                <w:sz w:val="20"/>
-              </w:rPr>
-              <w:t>Glacial</w:t>
-            </w:r>
-          </w:p>
-        </w:tc>
-        <w:tc>
-          <w:tcPr>
-            <w:tcW w:type="dxa" w:w="1506"/>
-            <w:vMerge/>
-          </w:tcPr>
-          <w:p/>
-        </w:tc>
-      </w:tr>
-      <w:tr>
-        <w:tc>
-          <w:tcPr>
-            <w:tcW w:type="dxa" w:w="1506"/>
-            <w:vMerge w:val="restart"/>
-          </w:tcPr>
-          <w:p>
-            <w:r>
-              <w:rPr>
-                <w:rFonts w:ascii="Times New Roman" w:hAnsi="Times New Roman"/>
-                <w:sz w:val="20"/>
-              </w:rPr>
-              <w:t>Structural and stray materials</w:t>
-            </w:r>
-          </w:p>
-        </w:tc>
-        <w:tc>
-          <w:tcPr>
-            <w:tcW w:type="dxa" w:w="1506"/>
-            <w:vMerge w:val="restart"/>
-          </w:tcPr>
-          <w:p>
-            <w:r>
-              <w:rPr>
-                <w:rFonts w:ascii="Times New Roman" w:hAnsi="Times New Roman"/>
-                <w:sz w:val="20"/>
-              </w:rPr>
-              <w:t>No</w:t>
-            </w:r>
-          </w:p>
-        </w:tc>
-        <w:tc>
-          <w:tcPr>
-            <w:tcW w:type="dxa" w:w="1506"/>
-          </w:tcPr>
-          <w:p>
-            <w:r>
-              <w:rPr>
-                <w:rFonts w:ascii="Times New Roman" w:hAnsi="Times New Roman"/>
-                <w:sz w:val="20"/>
-              </w:rPr>
-              <w:t>Excavation/operation</w:t>
-            </w:r>
-          </w:p>
-        </w:tc>
-        <w:tc>
-          <w:tcPr>
-            <w:tcW w:type="dxa" w:w="1506"/>
-            <w:vMerge w:val="restart"/>
-          </w:tcPr>
-          <w:p>
-            <w:r>
-              <w:rPr>
-                <w:rFonts w:ascii="Times New Roman" w:hAnsi="Times New Roman"/>
-                <w:sz w:val="20"/>
-              </w:rPr>
-              <w:t>—</w:t>
-            </w:r>
-          </w:p>
-        </w:tc>
-        <w:tc>
-          <w:tcPr>
-            <w:tcW w:type="dxa" w:w="1506"/>
-            <w:vMerge w:val="restart"/>
-          </w:tcPr>
-          <w:p>
-            <w:r>
-              <w:rPr>
-                <w:rFonts w:ascii="Times New Roman" w:hAnsi="Times New Roman"/>
-                <w:sz w:val="20"/>
-              </w:rPr>
-              <w:t>No</w:t>
-            </w:r>
-          </w:p>
-        </w:tc>
-        <w:tc>
-          <w:tcPr>
-            <w:tcW w:type="dxa" w:w="1506"/>
-          </w:tcPr>
-          <w:p>
-            <w:r>
-              <w:rPr>
-                <w:rFonts w:ascii="Times New Roman" w:hAnsi="Times New Roman"/>
-                <w:sz w:val="20"/>
-              </w:rPr>
-              <w:t>Excavation/operation</w:t>
-            </w:r>
-          </w:p>
-        </w:tc>
-        <w:tc>
-          <w:tcPr>
-            <w:tcW w:type="dxa" w:w="1506"/>
-            <w:vMerge w:val="restart"/>
-          </w:tcPr>
-          <w:p>
-            <w:r>
-              <w:rPr>
-                <w:rFonts w:ascii="Times New Roman" w:hAnsi="Times New Roman"/>
-                <w:sz w:val="20"/>
-              </w:rPr>
-              <w:t>—</w:t>
-            </w:r>
-          </w:p>
-        </w:tc>
-      </w:tr>
-      <w:tr>
-        <w:tc>
-          <w:tcPr>
-            <w:tcW w:type="dxa" w:w="1506"/>
-            <w:vMerge/>
-          </w:tcPr>
-          <w:p/>
-        </w:tc>
-        <w:tc>
-          <w:tcPr>
-            <w:tcW w:type="dxa" w:w="1506"/>
-            <w:vMerge/>
-          </w:tcPr>
-          <w:p/>
-        </w:tc>
-        <w:tc>
-          <w:tcPr>
-            <w:tcW w:type="dxa" w:w="1506"/>
-          </w:tcPr>
-          <w:p>
-            <w:r>
-              <w:rPr>
-                <w:rFonts w:ascii="Times New Roman" w:hAnsi="Times New Roman"/>
-                <w:sz w:val="20"/>
-              </w:rPr>
-              <w:t>Temperate</w:t>
-            </w:r>
-          </w:p>
-        </w:tc>
-        <w:tc>
-          <w:tcPr>
-            <w:tcW w:type="dxa" w:w="1506"/>
-            <w:vMerge/>
-          </w:tcPr>
-          <w:p/>
-        </w:tc>
-        <w:tc>
-          <w:tcPr>
-            <w:tcW w:type="dxa" w:w="1506"/>
-            <w:vMerge/>
-          </w:tcPr>
-          <w:p/>
-        </w:tc>
-        <w:tc>
-          <w:tcPr>
-            <w:tcW w:type="dxa" w:w="1506"/>
-          </w:tcPr>
-          <w:p>
-            <w:r>
-              <w:rPr>
-                <w:rFonts w:ascii="Times New Roman" w:hAnsi="Times New Roman"/>
-                <w:sz w:val="20"/>
-              </w:rPr>
-              <w:t>Temperate</w:t>
-            </w:r>
-          </w:p>
-        </w:tc>
-        <w:tc>
-          <w:tcPr>
-            <w:tcW w:type="dxa" w:w="1506"/>
-            <w:vMerge/>
-          </w:tcPr>
-          <w:p/>
-        </w:tc>
-      </w:tr>
-      <w:tr>
-        <w:tc>
-          <w:tcPr>
-            <w:tcW w:type="dxa" w:w="1506"/>
-            <w:vMerge/>
-          </w:tcPr>
-          <w:p/>
-        </w:tc>
-        <w:tc>
-          <w:tcPr>
-            <w:tcW w:type="dxa" w:w="1506"/>
-            <w:vMerge/>
-          </w:tcPr>
-          <w:p/>
-        </w:tc>
-        <w:tc>
-          <w:tcPr>
-            <w:tcW w:type="dxa" w:w="1506"/>
-          </w:tcPr>
-          <w:p>
-            <w:r>
-              <w:rPr>
-                <w:rFonts w:ascii="Times New Roman" w:hAnsi="Times New Roman"/>
-                <w:sz w:val="20"/>
-              </w:rPr>
-              <w:t>Periglacial</w:t>
-            </w:r>
-          </w:p>
-        </w:tc>
-        <w:tc>
-          <w:tcPr>
-            <w:tcW w:type="dxa" w:w="1506"/>
-            <w:vMerge/>
-          </w:tcPr>
-          <w:p/>
-        </w:tc>
-        <w:tc>
-          <w:tcPr>
-            <w:tcW w:type="dxa" w:w="1506"/>
-            <w:vMerge/>
-          </w:tcPr>
-          <w:p/>
-        </w:tc>
-        <w:tc>
-          <w:tcPr>
-            <w:tcW w:type="dxa" w:w="1506"/>
-          </w:tcPr>
-          <w:p>
-            <w:r>
-              <w:rPr>
-                <w:rFonts w:ascii="Times New Roman" w:hAnsi="Times New Roman"/>
-                <w:sz w:val="20"/>
-              </w:rPr>
-              <w:t>Periglacial</w:t>
-            </w:r>
-          </w:p>
-        </w:tc>
-        <w:tc>
-          <w:tcPr>
-            <w:tcW w:type="dxa" w:w="1506"/>
-            <w:vMerge/>
-          </w:tcPr>
-          <w:p/>
-        </w:tc>
-      </w:tr>
-      <w:tr>
-        <w:tc>
-          <w:tcPr>
-            <w:tcW w:type="dxa" w:w="1506"/>
-            <w:vMerge/>
-          </w:tcPr>
-          <w:p/>
-        </w:tc>
-        <w:tc>
-          <w:tcPr>
-            <w:tcW w:type="dxa" w:w="1506"/>
-            <w:vMerge/>
-          </w:tcPr>
-          <w:p/>
-        </w:tc>
-        <w:tc>
-          <w:tcPr>
-            <w:tcW w:type="dxa" w:w="1506"/>
-          </w:tcPr>
-          <w:p>
-            <w:r>
-              <w:rPr>
-                <w:rFonts w:ascii="Times New Roman" w:hAnsi="Times New Roman"/>
-                <w:sz w:val="20"/>
-              </w:rPr>
-              <w:t>Glacial</w:t>
-            </w:r>
-          </w:p>
-        </w:tc>
-        <w:tc>
-          <w:tcPr>
-            <w:tcW w:type="dxa" w:w="1506"/>
-            <w:vMerge/>
-          </w:tcPr>
-          <w:p/>
-        </w:tc>
-        <w:tc>
-          <w:tcPr>
-            <w:tcW w:type="dxa" w:w="1506"/>
-            <w:vMerge/>
-          </w:tcPr>
-          <w:p/>
-        </w:tc>
-        <w:tc>
-          <w:tcPr>
-            <w:tcW w:type="dxa" w:w="1506"/>
-          </w:tcPr>
-          <w:p>
-            <w:r>
-              <w:rPr>
-                <w:rFonts w:ascii="Times New Roman" w:hAnsi="Times New Roman"/>
-                <w:sz w:val="20"/>
-              </w:rPr>
-              <w:t>Glacial</w:t>
-            </w:r>
-          </w:p>
-        </w:tc>
-        <w:tc>
-          <w:tcPr>
-            <w:tcW w:type="dxa" w:w="1506"/>
-            <w:vMerge/>
-          </w:tcPr>
-          <w:p/>
-        </w:tc>
-      </w:tr>
-      <w:tr>
-        <w:tc>
-          <w:tcPr>
-            <w:tcW w:type="dxa" w:w="1506"/>
-            <w:vMerge w:val="restart"/>
-          </w:tcPr>
-          <w:p>
-            <w:r>
-              <w:rPr>
-                <w:rFonts w:ascii="Times New Roman" w:hAnsi="Times New Roman"/>
-                <w:sz w:val="20"/>
-              </w:rPr>
-              <w:t>Saturation</w:t>
-            </w:r>
-          </w:p>
-        </w:tc>
-        <w:tc>
-          <w:tcPr>
-            <w:tcW w:type="dxa" w:w="1506"/>
-            <w:vMerge w:val="restart"/>
-          </w:tcPr>
-          <w:p>
-            <w:r>
-              <w:rPr>
-                <w:rFonts w:ascii="Times New Roman" w:hAnsi="Times New Roman"/>
-                <w:sz w:val="20"/>
-              </w:rPr>
-              <w:t>YesAffects scope and extent of convective heat transport.</w:t>
-            </w:r>
-          </w:p>
-        </w:tc>
-        <w:tc>
-          <w:tcPr>
-            <w:tcW w:type="dxa" w:w="1506"/>
-          </w:tcPr>
-          <w:p>
-            <w:r>
-              <w:rPr>
-                <w:rFonts w:ascii="Times New Roman" w:hAnsi="Times New Roman"/>
-                <w:sz w:val="20"/>
-              </w:rPr>
-              <w:t>Excavation/operation</w:t>
-            </w:r>
-          </w:p>
-        </w:tc>
-        <w:tc>
-          <w:tcPr>
-            <w:tcW w:type="dxa" w:w="1506"/>
-          </w:tcPr>
-          <w:p>
-            <w:r>
-              <w:rPr>
-                <w:rFonts w:ascii="Times New Roman" w:hAnsi="Times New Roman"/>
-                <w:sz w:val="20"/>
-              </w:rPr>
-              <w:t>Check that local deposition sequence-dependant pre-heating effects can be ignored and evaluate potential effects of tunnel ventilation (see Section 2.1.7).</w:t>
-            </w:r>
-          </w:p>
-        </w:tc>
-        <w:tc>
-          <w:tcPr>
-            <w:tcW w:type="dxa" w:w="1506"/>
-            <w:vMerge w:val="restart"/>
-          </w:tcPr>
-          <w:p>
-            <w:r>
-              <w:rPr>
-                <w:rFonts w:ascii="Times New Roman" w:hAnsi="Times New Roman"/>
-                <w:sz w:val="20"/>
-              </w:rPr>
-              <w:t>NoBut, indirectly through temperature.</w:t>
-            </w:r>
-          </w:p>
-        </w:tc>
-        <w:tc>
-          <w:tcPr>
-            <w:tcW w:type="dxa" w:w="1506"/>
-          </w:tcPr>
-          <w:p>
-            <w:r>
-              <w:rPr>
-                <w:rFonts w:ascii="Times New Roman" w:hAnsi="Times New Roman"/>
-                <w:sz w:val="20"/>
-              </w:rPr>
-              <w:t>Excavation/operation</w:t>
-            </w:r>
-          </w:p>
-        </w:tc>
-        <w:tc>
-          <w:tcPr>
-            <w:tcW w:type="dxa" w:w="1506"/>
-            <w:vMerge w:val="restart"/>
-          </w:tcPr>
-          <w:p>
-            <w:r>
-              <w:rPr>
-                <w:rFonts w:ascii="Times New Roman" w:hAnsi="Times New Roman"/>
-                <w:sz w:val="20"/>
-              </w:rPr>
-              <w:t>—</w:t>
-            </w:r>
-          </w:p>
-        </w:tc>
-      </w:tr>
-      <w:tr>
-        <w:tc>
-          <w:tcPr>
-            <w:tcW w:type="dxa" w:w="1506"/>
-            <w:vMerge/>
-          </w:tcPr>
-          <w:p/>
-        </w:tc>
-        <w:tc>
-          <w:tcPr>
-            <w:tcW w:type="dxa" w:w="1506"/>
-            <w:vMerge/>
-          </w:tcPr>
-          <w:p/>
-        </w:tc>
-        <w:tc>
-          <w:tcPr>
-            <w:tcW w:type="dxa" w:w="1506"/>
-          </w:tcPr>
-          <w:p>
-            <w:r>
-              <w:rPr>
-                <w:rFonts w:ascii="Times New Roman" w:hAnsi="Times New Roman"/>
-                <w:sz w:val="20"/>
-              </w:rPr>
-              <w:t>Temperate</w:t>
-            </w:r>
-          </w:p>
-        </w:tc>
-        <w:tc>
-          <w:tcPr>
-            <w:tcW w:type="dxa" w:w="1506"/>
-          </w:tcPr>
-          <w:p>
-            <w:r>
-              <w:rPr>
-                <w:rFonts w:ascii="Times New Roman" w:hAnsi="Times New Roman"/>
-                <w:sz w:val="20"/>
-              </w:rPr>
-              <w:t>Influence neglected; little significance.</w:t>
-            </w:r>
-          </w:p>
-        </w:tc>
-        <w:tc>
-          <w:tcPr>
-            <w:tcW w:type="dxa" w:w="1506"/>
-            <w:vMerge/>
-          </w:tcPr>
-          <w:p/>
-        </w:tc>
-        <w:tc>
-          <w:tcPr>
-            <w:tcW w:type="dxa" w:w="1506"/>
-          </w:tcPr>
-          <w:p>
-            <w:r>
-              <w:rPr>
-                <w:rFonts w:ascii="Times New Roman" w:hAnsi="Times New Roman"/>
-                <w:sz w:val="20"/>
-              </w:rPr>
-              <w:t>Temperate</w:t>
-            </w:r>
-          </w:p>
-        </w:tc>
-        <w:tc>
-          <w:tcPr>
-            <w:tcW w:type="dxa" w:w="1506"/>
-            <w:vMerge/>
-          </w:tcPr>
-          <w:p/>
-        </w:tc>
-      </w:tr>
-      <w:tr>
-        <w:tc>
-          <w:tcPr>
-            <w:tcW w:type="dxa" w:w="1506"/>
-            <w:vMerge/>
-          </w:tcPr>
-          <w:p/>
-        </w:tc>
-        <w:tc>
-          <w:tcPr>
-            <w:tcW w:type="dxa" w:w="1506"/>
-            <w:vMerge/>
-          </w:tcPr>
-          <w:p/>
-        </w:tc>
-        <w:tc>
-          <w:tcPr>
-            <w:tcW w:type="dxa" w:w="1506"/>
-          </w:tcPr>
-          <w:p>
-            <w:r>
-              <w:rPr>
-                <w:rFonts w:ascii="Times New Roman" w:hAnsi="Times New Roman"/>
-                <w:sz w:val="20"/>
-              </w:rPr>
-              <w:t>Periglacial</w:t>
-            </w:r>
-          </w:p>
-        </w:tc>
-        <w:tc>
-          <w:tcPr>
-            <w:tcW w:type="dxa" w:w="1506"/>
-            <w:vMerge w:val="restart"/>
-          </w:tcPr>
-          <w:p>
-            <w:r>
-              <w:rPr>
-                <w:rFonts w:ascii="Times New Roman" w:hAnsi="Times New Roman"/>
-                <w:sz w:val="20"/>
-              </w:rPr>
-              <w:t>See Temperate above and Climate report.</w:t>
-            </w:r>
-          </w:p>
-        </w:tc>
-        <w:tc>
-          <w:tcPr>
-            <w:tcW w:type="dxa" w:w="1506"/>
-            <w:vMerge/>
-          </w:tcPr>
-          <w:p/>
-        </w:tc>
-        <w:tc>
-          <w:tcPr>
-            <w:tcW w:type="dxa" w:w="1506"/>
-          </w:tcPr>
-          <w:p>
-            <w:r>
-              <w:rPr>
-                <w:rFonts w:ascii="Times New Roman" w:hAnsi="Times New Roman"/>
-                <w:sz w:val="20"/>
-              </w:rPr>
-              <w:t>Periglacial</w:t>
-            </w:r>
-          </w:p>
-        </w:tc>
-        <w:tc>
-          <w:tcPr>
-            <w:tcW w:type="dxa" w:w="1506"/>
-            <w:vMerge/>
-          </w:tcPr>
-          <w:p/>
-        </w:tc>
-      </w:tr>
-      <w:tr>
-        <w:tc>
-          <w:tcPr>
-            <w:tcW w:type="dxa" w:w="1506"/>
-            <w:vMerge/>
-          </w:tcPr>
-          <w:p/>
-        </w:tc>
-        <w:tc>
-          <w:tcPr>
-            <w:tcW w:type="dxa" w:w="1506"/>
-            <w:vMerge/>
-          </w:tcPr>
-          <w:p/>
-        </w:tc>
-        <w:tc>
-          <w:tcPr>
-            <w:tcW w:type="dxa" w:w="1506"/>
-          </w:tcPr>
-          <w:p>
-            <w:r>
-              <w:rPr>
-                <w:rFonts w:ascii="Times New Roman" w:hAnsi="Times New Roman"/>
-                <w:sz w:val="20"/>
-              </w:rPr>
-              <w:t>Glacial</w:t>
-            </w:r>
-          </w:p>
-        </w:tc>
-        <w:tc>
-          <w:tcPr>
-            <w:tcW w:type="dxa" w:w="1506"/>
-            <w:vMerge/>
-          </w:tcPr>
-          <w:p/>
-        </w:tc>
-        <w:tc>
-          <w:tcPr>
-            <w:tcW w:type="dxa" w:w="1506"/>
-            <w:vMerge/>
-          </w:tcPr>
-          <w:p/>
-        </w:tc>
-        <w:tc>
-          <w:tcPr>
-            <w:tcW w:type="dxa" w:w="1506"/>
-          </w:tcPr>
-          <w:p>
-            <w:r>
-              <w:rPr>
-                <w:rFonts w:ascii="Times New Roman" w:hAnsi="Times New Roman"/>
-                <w:sz w:val="20"/>
-              </w:rPr>
-              <w:t>Glacial</w:t>
+              <w:t>Failed canister</w:t>
             </w:r>
           </w:p>
         </w:tc>

</xml_diff>